<commit_message>
task02 and task01 finished
</commit_message>
<xml_diff>
--- a/Konsp.docx
+++ b/Konsp.docx
@@ -27,7 +27,6 @@
         </w:numPr>
         <w:rPr>
           <w:b/>
-          <w:lang w:val="en-US"/>
         </w:rPr>
       </w:pPr>
       <w:r>
@@ -39,7 +38,6 @@
       <w:r>
         <w:rPr>
           <w:b/>
-          <w:lang w:val="en-US"/>
         </w:rPr>
         <w:t xml:space="preserve"> </w:t>
       </w:r>
@@ -52,7 +50,6 @@
       <w:r>
         <w:rPr>
           <w:b/>
-          <w:lang w:val="en-US"/>
         </w:rPr>
         <w:t xml:space="preserve"> </w:t>
       </w:r>
@@ -65,9 +62,21 @@
       <w:r>
         <w:rPr>
           <w:b/>
-          <w:lang w:val="en-US"/>
-        </w:rPr>
-        <w:t xml:space="preserve"> Object? </w:t>
+        </w:rPr>
+        <w:t xml:space="preserve"> </w:t>
+      </w:r>
+      <w:r>
+        <w:rPr>
+          <w:b/>
+          <w:lang w:val="en-US"/>
+        </w:rPr>
+        <w:t>Object</w:t>
+      </w:r>
+      <w:r>
+        <w:rPr>
+          <w:b/>
+        </w:rPr>
+        <w:t xml:space="preserve">? </w:t>
       </w:r>
       <w:r>
         <w:rPr>
@@ -608,13 +617,122 @@
       </w:r>
     </w:p>
     <w:p/>
+    <w:p>
+      <w:r>
+        <w:t xml:space="preserve">При создании производного класса вызываются конструкторы всех базовых классов. Оператор </w:t>
+      </w:r>
+      <w:r>
+        <w:rPr>
+          <w:lang w:val="en-US"/>
+        </w:rPr>
+        <w:t>super</w:t>
+      </w:r>
+      <w:r>
+        <w:t>()</w:t>
+      </w:r>
+      <w:r>
+        <w:t xml:space="preserve"> </w:t>
+      </w:r>
+      <w:proofErr w:type="spellStart"/>
+      <w:r>
+        <w:t>може</w:t>
+      </w:r>
+      <w:proofErr w:type="spellEnd"/>
+      <w:r>
+        <w:t xml:space="preserve"> явно передавать значение </w:t>
+      </w:r>
+      <w:proofErr w:type="gramStart"/>
+      <w:r>
+        <w:t>в</w:t>
+      </w:r>
+      <w:proofErr w:type="gramEnd"/>
+      <w:r>
+        <w:t xml:space="preserve"> конструктор базового класса. Оператор </w:t>
+      </w:r>
+      <w:r>
+        <w:rPr>
+          <w:lang w:val="en-US"/>
+        </w:rPr>
+        <w:t>super</w:t>
+      </w:r>
+      <w:r>
+        <w:t>.</w:t>
+      </w:r>
+      <w:r>
+        <w:t xml:space="preserve"> Может </w:t>
+      </w:r>
+      <w:r>
+        <w:lastRenderedPageBreak/>
+        <w:t xml:space="preserve">обращаться к полям базового класса. </w:t>
+      </w:r>
+      <w:r>
+        <w:rPr>
+          <w:lang w:val="en-US"/>
+        </w:rPr>
+        <w:t>Super</w:t>
+      </w:r>
+      <w:r>
+        <w:t xml:space="preserve"> </w:t>
+      </w:r>
+      <w:r>
+        <w:t xml:space="preserve">и </w:t>
+      </w:r>
+      <w:proofErr w:type="gramStart"/>
+      <w:r>
+        <w:rPr>
+          <w:lang w:val="en-US"/>
+        </w:rPr>
+        <w:t>this</w:t>
+      </w:r>
+      <w:r>
+        <w:t xml:space="preserve"> </w:t>
+      </w:r>
+      <w:r>
+        <w:t xml:space="preserve"> в</w:t>
+      </w:r>
+      <w:proofErr w:type="gramEnd"/>
+      <w:r>
+        <w:t xml:space="preserve"> одном к-ре использовать нельзя, т.к. оба должны быть на первой строчке к-</w:t>
+      </w:r>
+      <w:proofErr w:type="spellStart"/>
+      <w:r>
+        <w:t>ра</w:t>
+      </w:r>
+      <w:proofErr w:type="spellEnd"/>
+      <w:r>
+        <w:t>.</w:t>
+      </w:r>
+    </w:p>
     <w:p/>
     <w:p>
-      <w:r>
-        <w:lastRenderedPageBreak/>
-        <w:t xml:space="preserve">5. Объясните, как вы понимаете утверждения: “ссылка базового класса может ссылаться на объекты своих производных типов” и “объект производного класса может быть использован везде, где ожидается объект его базового типа”. Верно ли обратное и почему? </w:t>
-      </w:r>
-    </w:p>
+      <w:pPr>
+        <w:pStyle w:val="a3"/>
+        <w:numPr>
+          <w:ilvl w:val="0"/>
+          <w:numId w:val="1"/>
+        </w:numPr>
+        <w:rPr>
+          <w:b/>
+        </w:rPr>
+      </w:pPr>
+      <w:r>
+        <w:rPr>
+          <w:b/>
+        </w:rPr>
+        <w:t xml:space="preserve">Объясните, как вы понимаете утверждения: “ссылка базового класса может ссылаться на объекты своих производных типов” и “объект производного класса может быть использован везде, где ожидается объект его базового типа”. Верно ли обратное и почему? </w:t>
+      </w:r>
+    </w:p>
+    <w:p>
+      <w:pPr>
+        <w:rPr>
+          <w:lang w:val="en-US"/>
+        </w:rPr>
+      </w:pPr>
+      <w:bookmarkStart w:id="0" w:name="_GoBack"/>
+      <w:bookmarkEnd w:id="0"/>
+    </w:p>
+    <w:p/>
+    <w:p/>
     <w:p>
       <w:r>
         <w:t xml:space="preserve">6. Что такое переопределение методов? Как вы думаете, зачем они нужны? Можно ли менять возвращаемый тип при переопределении методов? Можно ли менять атрибуты доступа при переопределении методов? Можно ли переопределить методы в рамках одного класса? </w:t>
@@ -705,7 +823,6 @@
       <w:pPr>
         <w:rPr>
           <w:b/>
-          <w:lang w:val="en-US"/>
         </w:rPr>
       </w:pPr>
       <w:r>
@@ -1593,6 +1710,7 @@
         </w:rPr>
       </w:pPr>
       <w:r>
+        <w:lastRenderedPageBreak/>
         <w:t>Переопределяем</w:t>
       </w:r>
       <w:r>
@@ -1697,8 +1815,6 @@
       <w:r>
         <w:t xml:space="preserve"> Если ссылки равно, то и объекты сразу равны.</w:t>
       </w:r>
-      <w:bookmarkStart w:id="0" w:name="_GoBack"/>
-      <w:bookmarkEnd w:id="0"/>
     </w:p>
     <w:p>
       <w:pPr>
@@ -1795,7 +1911,6 @@
     </w:p>
     <w:p>
       <w:r>
-        <w:lastRenderedPageBreak/>
         <w:t xml:space="preserve">12. Что такое абстрактные классы и методы? Зачем они нужны? Бывают ли случаи, когда абстрактные методы содержат тело? Можно ли в абстрактных классах определять конструкторы? Могут ли абстрактные классы содержать неабстрактные методы? Можно ли от абстрактных классов создавать объекты и почему? </w:t>
       </w:r>
     </w:p>

</xml_diff>

<commit_message>
task04 started, not finished
</commit_message>
<xml_diff>
--- a/Konsp.docx
+++ b/Konsp.docx
@@ -82,24 +82,43 @@
         <w:rPr>
           <w:b/>
         </w:rPr>
-        <w:t xml:space="preserve">Перечислите известные вам методы класса  </w:t>
-      </w:r>
-      <w:proofErr w:type="spellStart"/>
-      <w:r>
-        <w:rPr>
-          <w:b/>
+        <w:t xml:space="preserve">Перечислите известные вам методы класса  Object, укажите их назначение. </w:t>
+      </w:r>
+    </w:p>
+    <w:p>
+      <w:r>
+        <w:rPr>
+          <w:lang w:val="en-US"/>
         </w:rPr>
         <w:t>Object</w:t>
       </w:r>
-      <w:proofErr w:type="spellEnd"/>
-      <w:r>
-        <w:rPr>
-          <w:b/>
-        </w:rPr>
-        <w:t xml:space="preserve">, укажите их назначение. </w:t>
-      </w:r>
-    </w:p>
-    <w:p>
+      <w:r>
+        <w:t xml:space="preserve"> – </w:t>
+      </w:r>
+      <w:r>
+        <w:t xml:space="preserve">«основной» класс в </w:t>
+      </w:r>
+      <w:r>
+        <w:rPr>
+          <w:lang w:val="en-US"/>
+        </w:rPr>
+        <w:t>Java</w:t>
+      </w:r>
+      <w:r>
+        <w:t>.</w:t>
+      </w:r>
+      <w:r>
+        <w:t xml:space="preserve"> Каждый класс в </w:t>
+      </w:r>
+      <w:r>
+        <w:rPr>
+          <w:lang w:val="en-US"/>
+        </w:rPr>
+        <w:t>jave</w:t>
+      </w:r>
+      <w:r>
+        <w:t xml:space="preserve"> неявно наследует </w:t>
+      </w:r>
       <w:r>
         <w:rPr>
           <w:lang w:val="en-US"/>
@@ -107,79 +126,59 @@
         <w:t>Object</w:t>
       </w:r>
       <w:r>
+        <w:t xml:space="preserve"> (</w:t>
+      </w:r>
+      <w:r>
+        <w:t>если не указано явное наследование).</w:t>
+      </w:r>
+      <w:r>
+        <w:t xml:space="preserve"> </w:t>
+      </w:r>
+      <w:r>
+        <w:t xml:space="preserve">То есть методы класса </w:t>
+      </w:r>
+      <w:r>
+        <w:rPr>
+          <w:lang w:val="en-US"/>
+        </w:rPr>
+        <w:t>Object</w:t>
+      </w:r>
+      <w:r>
+        <w:t xml:space="preserve"> </w:t>
+      </w:r>
+      <w:r>
+        <w:t>можно вызывать на любом классе.</w:t>
+      </w:r>
+    </w:p>
+    <w:p>
+      <w:pPr>
+        <w:rPr>
+          <w:lang w:val="en-US"/>
+        </w:rPr>
+      </w:pPr>
+      <w:r>
+        <w:t>Методы</w:t>
+      </w:r>
+      <w:r>
+        <w:rPr>
+          <w:lang w:val="en-US"/>
+        </w:rPr>
+        <w:t>:</w:t>
+      </w:r>
+    </w:p>
+    <w:p>
+      <w:r>
+        <w:rPr>
+          <w:i/>
+          <w:lang w:val="en-US"/>
+        </w:rPr>
+        <w:t>Equals</w:t>
+      </w:r>
+      <w:r>
         <w:t xml:space="preserve"> – </w:t>
       </w:r>
       <w:r>
-        <w:t xml:space="preserve">«основной» класс в </w:t>
-      </w:r>
-      <w:r>
-        <w:rPr>
-          <w:lang w:val="en-US"/>
-        </w:rPr>
-        <w:t>Java</w:t>
-      </w:r>
-      <w:r>
-        <w:t>.</w:t>
-      </w:r>
-      <w:r>
-        <w:t xml:space="preserve"> Каждый класс в </w:t>
-      </w:r>
-      <w:proofErr w:type="spellStart"/>
-      <w:r>
-        <w:rPr>
-          <w:lang w:val="en-US"/>
-        </w:rPr>
-        <w:t>jave</w:t>
-      </w:r>
-      <w:proofErr w:type="spellEnd"/>
-      <w:r>
-        <w:t xml:space="preserve"> неявно наследует </w:t>
-      </w:r>
-      <w:r>
-        <w:rPr>
-          <w:lang w:val="en-US"/>
-        </w:rPr>
-        <w:t>Object</w:t>
-      </w:r>
-      <w:r>
-        <w:t xml:space="preserve"> (</w:t>
-      </w:r>
-      <w:r>
-        <w:t>если не указано явное наследование).</w:t>
-      </w:r>
-      <w:r>
-        <w:t xml:space="preserve"> </w:t>
-      </w:r>
-      <w:r>
-        <w:t xml:space="preserve">То есть методы класса </w:t>
-      </w:r>
-      <w:r>
-        <w:rPr>
-          <w:lang w:val="en-US"/>
-        </w:rPr>
-        <w:t>Object</w:t>
-      </w:r>
-      <w:r>
-        <w:t xml:space="preserve"> </w:t>
-      </w:r>
-      <w:r>
-        <w:t>можно вызывать на любом классе.</w:t>
-      </w:r>
-    </w:p>
-    <w:p>
-      <w:pPr>
-        <w:rPr>
-          <w:lang w:val="en-US"/>
-        </w:rPr>
-      </w:pPr>
-      <w:r>
-        <w:t>Методы</w:t>
-      </w:r>
-      <w:r>
-        <w:rPr>
-          <w:lang w:val="en-US"/>
-        </w:rPr>
-        <w:t>:</w:t>
+        <w:t>сравнивает ссылки на объекты (необх. Переопределять)</w:t>
       </w:r>
     </w:p>
     <w:p>
@@ -188,156 +187,73 @@
           <w:i/>
           <w:lang w:val="en-US"/>
         </w:rPr>
-        <w:t>Equals</w:t>
-      </w:r>
-      <w:r>
-        <w:t xml:space="preserve"> – </w:t>
-      </w:r>
-      <w:r>
-        <w:t>сравнивает ссылки на объекты (</w:t>
-      </w:r>
-      <w:proofErr w:type="spellStart"/>
-      <w:r>
-        <w:t>необх</w:t>
-      </w:r>
-      <w:proofErr w:type="spellEnd"/>
-      <w:r>
-        <w:t xml:space="preserve">. </w:t>
-      </w:r>
-      <w:proofErr w:type="gramStart"/>
-      <w:r>
-        <w:t>Переопределять)</w:t>
-      </w:r>
-      <w:proofErr w:type="gramEnd"/>
-    </w:p>
-    <w:p>
-      <w:proofErr w:type="spellStart"/>
-      <w:r>
+        <w:t>HashCode</w:t>
+      </w:r>
+      <w:r>
+        <w:t xml:space="preserve"> -  считать хэш объекта (необх. Переопределять)</w:t>
+      </w:r>
+    </w:p>
+    <w:p>
+      <w:pPr>
         <w:rPr>
           <w:i/>
-          <w:lang w:val="en-US"/>
-        </w:rPr>
-        <w:t>HashCode</w:t>
-      </w:r>
-      <w:proofErr w:type="spellEnd"/>
-      <w:r>
-        <w:t xml:space="preserve"> </w:t>
-      </w:r>
-      <w:proofErr w:type="gramStart"/>
-      <w:r>
-        <w:t>-  считать</w:t>
-      </w:r>
-      <w:proofErr w:type="gramEnd"/>
-      <w:r>
-        <w:t xml:space="preserve"> </w:t>
-      </w:r>
-      <w:proofErr w:type="spellStart"/>
-      <w:r>
-        <w:t>хэш</w:t>
-      </w:r>
-      <w:proofErr w:type="spellEnd"/>
-      <w:r>
-        <w:t xml:space="preserve"> объекта (</w:t>
-      </w:r>
-      <w:proofErr w:type="spellStart"/>
-      <w:r>
-        <w:t>необх</w:t>
-      </w:r>
-      <w:proofErr w:type="spellEnd"/>
-      <w:r>
-        <w:t xml:space="preserve">. </w:t>
-      </w:r>
-      <w:proofErr w:type="gramStart"/>
-      <w:r>
-        <w:t>Переопределять)</w:t>
-      </w:r>
-      <w:proofErr w:type="gramEnd"/>
-    </w:p>
-    <w:p>
-      <w:pPr>
+        </w:rPr>
+      </w:pPr>
+      <w:r>
         <w:rPr>
           <w:i/>
-        </w:rPr>
-      </w:pPr>
-      <w:r>
+          <w:lang w:val="en-US"/>
+        </w:rPr>
+        <w:t>Wait</w:t>
+      </w:r>
+    </w:p>
+    <w:p>
+      <w:pPr>
         <w:rPr>
           <w:i/>
-          <w:lang w:val="en-US"/>
-        </w:rPr>
-        <w:t>Wait</w:t>
-      </w:r>
-    </w:p>
-    <w:p>
-      <w:pPr>
+        </w:rPr>
+      </w:pPr>
+      <w:r>
         <w:rPr>
           <w:i/>
-        </w:rPr>
-      </w:pPr>
+          <w:lang w:val="en-US"/>
+        </w:rPr>
+        <w:t>Notify</w:t>
+      </w:r>
       <w:r>
         <w:rPr>
           <w:i/>
-          <w:lang w:val="en-US"/>
-        </w:rPr>
-        <w:t>Notify</w:t>
+        </w:rPr>
+        <w:t>/</w:t>
       </w:r>
       <w:r>
         <w:rPr>
           <w:i/>
-        </w:rPr>
-        <w:t>/</w:t>
-      </w:r>
-      <w:proofErr w:type="spellStart"/>
+          <w:lang w:val="en-US"/>
+        </w:rPr>
+        <w:t>notifyAll</w:t>
+      </w:r>
+    </w:p>
+    <w:p>
       <w:r>
         <w:rPr>
           <w:i/>
           <w:lang w:val="en-US"/>
         </w:rPr>
-        <w:t>notifyAll</w:t>
-      </w:r>
-      <w:proofErr w:type="spellEnd"/>
-    </w:p>
-    <w:p>
-      <w:proofErr w:type="spellStart"/>
-      <w:proofErr w:type="gramStart"/>
+        <w:t>ToString</w:t>
+      </w:r>
+      <w:r>
+        <w:t xml:space="preserve"> – выводит информацию о объекте в строковом формате (необх. Переопределять).</w:t>
+      </w:r>
+    </w:p>
+    <w:p>
       <w:r>
         <w:rPr>
           <w:i/>
           <w:lang w:val="en-US"/>
         </w:rPr>
-        <w:t>ToString</w:t>
-      </w:r>
-      <w:proofErr w:type="spellEnd"/>
-      <w:r>
-        <w:t xml:space="preserve"> – выводит информацию о объекте в строковом формате (</w:t>
-      </w:r>
-      <w:proofErr w:type="spellStart"/>
-      <w:r>
-        <w:t>необх</w:t>
-      </w:r>
-      <w:proofErr w:type="spellEnd"/>
-      <w:r>
-        <w:t>.</w:t>
-      </w:r>
-      <w:proofErr w:type="gramEnd"/>
-      <w:r>
-        <w:t xml:space="preserve"> </w:t>
-      </w:r>
-      <w:proofErr w:type="gramStart"/>
-      <w:r>
-        <w:t>Переопределять).</w:t>
-      </w:r>
-      <w:proofErr w:type="gramEnd"/>
-    </w:p>
-    <w:p>
-      <w:proofErr w:type="spellStart"/>
-      <w:r>
-        <w:rPr>
-          <w:i/>
-          <w:lang w:val="en-US"/>
-        </w:rPr>
         <w:t>GetClass</w:t>
       </w:r>
-      <w:proofErr w:type="spellEnd"/>
       <w:r>
         <w:t xml:space="preserve"> – возвращает имя класса объекта</w:t>
       </w:r>
@@ -357,31 +273,12 @@
         <w:rPr>
           <w:b/>
         </w:rPr>
-        <w:t xml:space="preserve">Что такое </w:t>
-      </w:r>
-      <w:proofErr w:type="spellStart"/>
-      <w:r>
-        <w:rPr>
-          <w:b/>
-        </w:rPr>
-        <w:t>хэш</w:t>
-      </w:r>
-      <w:proofErr w:type="spellEnd"/>
-      <w:r>
-        <w:rPr>
-          <w:b/>
-        </w:rPr>
-        <w:t xml:space="preserve">-значение? Объясните, почему два разных объекта могут сгенерировать одинаковые хэш-коды? </w:t>
-      </w:r>
-    </w:p>
-    <w:p>
-      <w:proofErr w:type="spellStart"/>
-      <w:r>
-        <w:t>Хэш</w:t>
-      </w:r>
-      <w:proofErr w:type="spellEnd"/>
-      <w:r>
-        <w:t xml:space="preserve">-значение – сгенерированный ключ (значение) для каждого объекта в </w:t>
+        <w:t xml:space="preserve">Что такое хэш-значение? Объясните, почему два разных объекта могут сгенерировать одинаковые хэш-коды? </w:t>
+      </w:r>
+    </w:p>
+    <w:p>
+      <w:r>
+        <w:t xml:space="preserve">Хэш-значение – сгенерированный ключ (значение) для каждого объекта в </w:t>
       </w:r>
       <w:r>
         <w:rPr>
@@ -402,23 +299,7 @@
         <w:t>Java</w:t>
       </w:r>
       <w:r>
-        <w:t xml:space="preserve"> машины ограниченна, поэтому теоретически разные объекты могут сгенерировать один </w:t>
-      </w:r>
-      <w:proofErr w:type="spellStart"/>
-      <w:r>
-        <w:t>хеш</w:t>
-      </w:r>
-      <w:proofErr w:type="spellEnd"/>
-      <w:r>
-        <w:t xml:space="preserve"> код, поэтому помимо </w:t>
-      </w:r>
-      <w:proofErr w:type="spellStart"/>
-      <w:r>
-        <w:t>хеш</w:t>
-      </w:r>
-      <w:proofErr w:type="spellEnd"/>
-      <w:r>
-        <w:t xml:space="preserve"> кода есть метод </w:t>
+        <w:t xml:space="preserve"> машины ограниченна, поэтому теоретически разные объекты могут сгенерировать один хеш код, поэтому помимо хеш кода есть метод </w:t>
       </w:r>
       <w:r>
         <w:rPr>
@@ -427,23 +308,7 @@
         <w:t>equals</w:t>
       </w:r>
       <w:r>
-        <w:t xml:space="preserve">. То есть разные объекты могут иметь одинаковые </w:t>
-      </w:r>
-      <w:proofErr w:type="spellStart"/>
-      <w:r>
-        <w:t>хеш</w:t>
-      </w:r>
-      <w:proofErr w:type="spellEnd"/>
-      <w:r>
-        <w:t xml:space="preserve"> код, но одинаковые объекты не могут иметь разные </w:t>
-      </w:r>
-      <w:proofErr w:type="spellStart"/>
-      <w:r>
-        <w:t>хеш</w:t>
-      </w:r>
-      <w:proofErr w:type="spellEnd"/>
-      <w:r>
-        <w:t xml:space="preserve"> код.</w:t>
+        <w:t>. То есть разные объекты могут иметь одинаковые хеш код, но одинаковые объекты не могут иметь разные хеш код.</w:t>
       </w:r>
     </w:p>
     <w:p>
@@ -461,62 +326,12 @@
         <w:rPr>
           <w:b/>
         </w:rPr>
-        <w:t xml:space="preserve">Как вы думаете, для чего используется наследование классов в </w:t>
-      </w:r>
-      <w:proofErr w:type="spellStart"/>
-      <w:r>
-        <w:rPr>
-          <w:b/>
-        </w:rPr>
-        <w:t>java</w:t>
-      </w:r>
-      <w:proofErr w:type="spellEnd"/>
-      <w:r>
-        <w:rPr>
-          <w:b/>
-        </w:rPr>
-        <w:t xml:space="preserve">-программе? Приведите пример наследования. Как вы думаете, поля и методы, </w:t>
-      </w:r>
-      <w:proofErr w:type="gramStart"/>
-      <w:r>
-        <w:rPr>
-          <w:b/>
-        </w:rPr>
-        <w:t>помеченными</w:t>
-      </w:r>
-      <w:proofErr w:type="gramEnd"/>
-      <w:r>
-        <w:rPr>
-          <w:b/>
-        </w:rPr>
-        <w:t xml:space="preserve"> модификатором доступа </w:t>
-      </w:r>
-      <w:proofErr w:type="spellStart"/>
-      <w:r>
-        <w:rPr>
-          <w:b/>
-        </w:rPr>
-        <w:t>private</w:t>
-      </w:r>
-      <w:proofErr w:type="spellEnd"/>
-      <w:r>
-        <w:rPr>
-          <w:b/>
-        </w:rPr>
-        <w:t xml:space="preserve">, наследуются? </w:t>
-      </w:r>
-    </w:p>
-    <w:p>
-      <w:r>
-        <w:t xml:space="preserve">Наследование может использоваться для более понятного, структурированного кода и уменьшения его объема. </w:t>
-      </w:r>
-      <w:proofErr w:type="gramStart"/>
-      <w:r>
-        <w:t>Например</w:t>
-      </w:r>
-      <w:proofErr w:type="gramEnd"/>
-      <w:r>
-        <w:t xml:space="preserve"> если нужно создать множество разных классов, которые будут иметь какие-то общие свойства, можно объявит класс родитель и наследоваться от него.</w:t>
+        <w:t xml:space="preserve">Как вы думаете, для чего используется наследование классов в java-программе? Приведите пример наследования. Как вы думаете, поля и методы, помеченными модификатором доступа private, наследуются? </w:t>
+      </w:r>
+    </w:p>
+    <w:p>
+      <w:r>
+        <w:t>Наследование может использоваться для более понятного, структурированного кода и уменьшения его объема. Например если нужно создать множество разных классов, которые будут иметь какие-то общие свойства, можно объявит класс родитель и наследоваться от него.</w:t>
       </w:r>
     </w:p>
     <w:p>
@@ -530,7 +345,6 @@
         </w:rPr>
         <w:t>Производный класс имеет доступ ко всем методам и полям базового класса (даже если базовый класс находится в другом пакете) кроме тех, которые определены с модификатором </w:t>
       </w:r>
-      <w:proofErr w:type="spellStart"/>
       <w:r>
         <w:rPr>
           <w:rStyle w:val="b"/>
@@ -544,7 +358,6 @@
         </w:rPr>
         <w:t>private</w:t>
       </w:r>
-      <w:proofErr w:type="spellEnd"/>
       <w:r>
         <w:rPr>
           <w:rFonts w:ascii="Verdana" w:hAnsi="Verdana"/>
@@ -571,83 +384,25 @@
         <w:rPr>
           <w:b/>
         </w:rPr>
-        <w:t xml:space="preserve">Укажите, как вызываются конструкторы при создании объекта производного класса? Что в конструкторе класса делает оператор </w:t>
-      </w:r>
-      <w:proofErr w:type="spellStart"/>
-      <w:r>
-        <w:rPr>
-          <w:b/>
+        <w:t xml:space="preserve">Укажите, как вызываются конструкторы при создании объекта производного класса? Что в конструкторе класса делает оператор super()? Возможно ли в одном конструкторе использовать операторы super() и this()? </w:t>
+      </w:r>
+    </w:p>
+    <w:p/>
+    <w:p>
+      <w:r>
+        <w:t xml:space="preserve">При создании производного класса вызываются конструкторы всех базовых классов. Оператор </w:t>
+      </w:r>
+      <w:r>
+        <w:rPr>
+          <w:lang w:val="en-US"/>
         </w:rPr>
         <w:t>super</w:t>
       </w:r>
-      <w:proofErr w:type="spellEnd"/>
-      <w:r>
-        <w:rPr>
-          <w:b/>
-        </w:rPr>
-        <w:t xml:space="preserve">()? Возможно ли в одном конструкторе использовать операторы </w:t>
-      </w:r>
-      <w:proofErr w:type="spellStart"/>
-      <w:r>
-        <w:rPr>
-          <w:b/>
-        </w:rPr>
-        <w:t>super</w:t>
-      </w:r>
-      <w:proofErr w:type="spellEnd"/>
-      <w:r>
-        <w:rPr>
-          <w:b/>
-        </w:rPr>
-        <w:t xml:space="preserve">() и </w:t>
-      </w:r>
-      <w:proofErr w:type="spellStart"/>
-      <w:r>
-        <w:rPr>
-          <w:b/>
-        </w:rPr>
-        <w:t>this</w:t>
-      </w:r>
-      <w:proofErr w:type="spellEnd"/>
-      <w:r>
-        <w:rPr>
-          <w:b/>
-        </w:rPr>
-        <w:t xml:space="preserve">()? </w:t>
-      </w:r>
-    </w:p>
-    <w:p/>
-    <w:p>
-      <w:r>
-        <w:t xml:space="preserve">При создании производного класса вызываются конструкторы всех базовых классов. Оператор </w:t>
-      </w:r>
-      <w:r>
-        <w:rPr>
-          <w:lang w:val="en-US"/>
-        </w:rPr>
-        <w:t>super</w:t>
-      </w:r>
       <w:r>
         <w:t>()</w:t>
       </w:r>
       <w:r>
-        <w:t xml:space="preserve"> </w:t>
-      </w:r>
-      <w:proofErr w:type="spellStart"/>
-      <w:r>
-        <w:t>може</w:t>
-      </w:r>
-      <w:proofErr w:type="spellEnd"/>
-      <w:r>
-        <w:t xml:space="preserve"> явно передавать значение </w:t>
-      </w:r>
-      <w:proofErr w:type="gramStart"/>
-      <w:r>
-        <w:t>в</w:t>
-      </w:r>
-      <w:proofErr w:type="gramEnd"/>
-      <w:r>
-        <w:t xml:space="preserve"> конструктор базового класса. Оператор </w:t>
+        <w:t xml:space="preserve"> може явно передавать значение в конструктор базового класса. Оператор </w:t>
       </w:r>
       <w:r>
         <w:rPr>
@@ -677,7 +432,6 @@
       <w:r>
         <w:t xml:space="preserve">и </w:t>
       </w:r>
-      <w:proofErr w:type="gramStart"/>
       <w:r>
         <w:rPr>
           <w:lang w:val="en-US"/>
@@ -688,19 +442,7 @@
         <w:t xml:space="preserve"> </w:t>
       </w:r>
       <w:r>
-        <w:t xml:space="preserve"> в</w:t>
-      </w:r>
-      <w:proofErr w:type="gramEnd"/>
-      <w:r>
-        <w:t xml:space="preserve"> одном к-ре использовать нельзя, т.к. оба должны быть на первой строчке к-</w:t>
-      </w:r>
-      <w:proofErr w:type="spellStart"/>
-      <w:r>
-        <w:t>ра</w:t>
-      </w:r>
-      <w:proofErr w:type="spellEnd"/>
-      <w:r>
-        <w:t>.</w:t>
+        <w:t xml:space="preserve"> в одном к-ре использовать нельзя, т.к. оба должны быть на первой строчке к-ра.</w:t>
       </w:r>
     </w:p>
     <w:p/>
@@ -723,33 +465,303 @@
       </w:r>
     </w:p>
     <w:p>
-      <w:pPr>
-        <w:rPr>
-          <w:lang w:val="en-US"/>
-        </w:rPr>
-      </w:pPr>
-      <w:bookmarkStart w:id="0" w:name="_GoBack"/>
-      <w:bookmarkEnd w:id="0"/>
-    </w:p>
-    <w:p/>
-    <w:p/>
-    <w:p>
-      <w:r>
-        <w:t xml:space="preserve">6. Что такое переопределение методов? Как вы думаете, зачем они нужны? Можно ли менять возвращаемый тип при переопределении методов? Можно ли менять атрибуты доступа при переопределении методов? Можно ли переопределить методы в рамках одного класса? </w:t>
-      </w:r>
-    </w:p>
-    <w:p>
-      <w:r>
-        <w:t xml:space="preserve">7. Определите правило вызова переопределенных методов. Можно ли статические методы переопределить </w:t>
-      </w:r>
-      <w:proofErr w:type="gramStart"/>
-      <w:r>
-        <w:t>нестатическими</w:t>
-      </w:r>
-      <w:proofErr w:type="gramEnd"/>
-      <w:r>
-        <w:t xml:space="preserve"> и наоборот? </w:t>
-      </w:r>
+      <w:r>
+        <w:t xml:space="preserve">Например если есть </w:t>
+      </w:r>
+      <w:r>
+        <w:rPr>
+          <w:lang w:val="en-US"/>
+        </w:rPr>
+        <w:t>Class</w:t>
+      </w:r>
+      <w:r>
+        <w:t xml:space="preserve"> </w:t>
+      </w:r>
+      <w:r>
+        <w:rPr>
+          <w:lang w:val="en-US"/>
+        </w:rPr>
+        <w:t>A</w:t>
+      </w:r>
+      <w:r>
+        <w:t xml:space="preserve"> и класс </w:t>
+      </w:r>
+      <w:r>
+        <w:rPr>
+          <w:lang w:val="en-US"/>
+        </w:rPr>
+        <w:t>B</w:t>
+      </w:r>
+      <w:r>
+        <w:t xml:space="preserve"> </w:t>
+      </w:r>
+      <w:r>
+        <w:rPr>
+          <w:lang w:val="en-US"/>
+        </w:rPr>
+        <w:t>extends</w:t>
+      </w:r>
+      <w:r>
+        <w:t xml:space="preserve"> </w:t>
+      </w:r>
+      <w:r>
+        <w:rPr>
+          <w:lang w:val="en-US"/>
+        </w:rPr>
+        <w:t>A</w:t>
+      </w:r>
+      <w:r>
+        <w:t xml:space="preserve">, </w:t>
+      </w:r>
+      <w:r>
+        <w:t>то можно сделать</w:t>
+      </w:r>
+      <w:r>
+        <w:t>:</w:t>
+      </w:r>
+    </w:p>
+    <w:p>
+      <w:r>
+        <w:rPr>
+          <w:lang w:val="en-US"/>
+        </w:rPr>
+        <w:t>A</w:t>
+      </w:r>
+      <w:r>
+        <w:t xml:space="preserve"> </w:t>
+      </w:r>
+      <w:r>
+        <w:rPr>
+          <w:lang w:val="en-US"/>
+        </w:rPr>
+        <w:t>a</w:t>
+      </w:r>
+      <w:r>
+        <w:t xml:space="preserve"> = </w:t>
+      </w:r>
+      <w:r>
+        <w:rPr>
+          <w:lang w:val="en-US"/>
+        </w:rPr>
+        <w:t>new</w:t>
+      </w:r>
+      <w:r>
+        <w:t xml:space="preserve"> </w:t>
+      </w:r>
+      <w:r>
+        <w:rPr>
+          <w:lang w:val="en-US"/>
+        </w:rPr>
+        <w:t>B</w:t>
+      </w:r>
+      <w:r>
+        <w:t>();</w:t>
+      </w:r>
+    </w:p>
+    <w:p>
+      <w:r>
+        <w:t xml:space="preserve">Точно также если есть </w:t>
+      </w:r>
+      <w:r>
+        <w:rPr>
+          <w:lang w:val="en-US"/>
+        </w:rPr>
+        <w:t>List</w:t>
+      </w:r>
+      <w:r>
+        <w:t>&lt;</w:t>
+      </w:r>
+      <w:r>
+        <w:rPr>
+          <w:lang w:val="en-US"/>
+        </w:rPr>
+        <w:t>A</w:t>
+      </w:r>
+      <w:r>
+        <w:t xml:space="preserve">&gt; </w:t>
+      </w:r>
+      <w:r>
+        <w:rPr>
+          <w:lang w:val="en-US"/>
+        </w:rPr>
+        <w:t>list</w:t>
+      </w:r>
+      <w:r>
+        <w:t xml:space="preserve">, то в него можно добавить и </w:t>
+      </w:r>
+      <w:r>
+        <w:rPr>
+          <w:lang w:val="en-US"/>
+        </w:rPr>
+        <w:t>B</w:t>
+      </w:r>
+      <w:r>
+        <w:t xml:space="preserve"> переменную, то есть</w:t>
+      </w:r>
+    </w:p>
+    <w:p>
+      <w:pPr>
+        <w:rPr>
+          <w:lang w:val="en-US"/>
+        </w:rPr>
+      </w:pPr>
+      <w:r>
+        <w:rPr>
+          <w:lang w:val="en-US"/>
+        </w:rPr>
+        <w:t>B b = new B();</w:t>
+      </w:r>
+    </w:p>
+    <w:p>
+      <w:r>
+        <w:rPr>
+          <w:lang w:val="en-US"/>
+        </w:rPr>
+        <w:t>List</w:t>
+      </w:r>
+      <w:r>
+        <w:t>.</w:t>
+      </w:r>
+      <w:r>
+        <w:rPr>
+          <w:lang w:val="en-US"/>
+        </w:rPr>
+        <w:t>add</w:t>
+      </w:r>
+      <w:r>
+        <w:t>(</w:t>
+      </w:r>
+      <w:r>
+        <w:rPr>
+          <w:lang w:val="en-US"/>
+        </w:rPr>
+        <w:t>B</w:t>
+      </w:r>
+      <w:r>
+        <w:t xml:space="preserve">); - </w:t>
+      </w:r>
+      <w:r>
+        <w:t>все ок, скомпилируется.</w:t>
+      </w:r>
+    </w:p>
+    <w:p>
+      <w:r>
+        <w:t>Обратно это работать не будет.</w:t>
+      </w:r>
+    </w:p>
+    <w:p>
+      <w:pPr>
+        <w:pStyle w:val="a3"/>
+        <w:numPr>
+          <w:ilvl w:val="0"/>
+          <w:numId w:val="1"/>
+        </w:numPr>
+        <w:rPr>
+          <w:b/>
+        </w:rPr>
+      </w:pPr>
+      <w:r>
+        <w:rPr>
+          <w:b/>
+        </w:rPr>
+        <w:t xml:space="preserve">Что такое переопределение методов? Как вы думаете, зачем они нужны? Можно ли менять возвращаемый тип при переопределении методов? Можно ли менять атрибуты доступа при переопределении методов? Можно ли переопределить методы в рамках одного класса? </w:t>
+      </w:r>
+    </w:p>
+    <w:p>
+      <w:r>
+        <w:t>Переопределить метод – значит изменить логику его действия, оставив имя метода тем же. Возвращаемое значение должно быть одно и то же. Атрибуты доступа менять нельзя.  Переопределить метод в рамках одного класса нельзя, будем конфликт имен.</w:t>
+      </w:r>
+    </w:p>
+    <w:p>
+      <w:pPr>
+        <w:pStyle w:val="a3"/>
+        <w:numPr>
+          <w:ilvl w:val="0"/>
+          <w:numId w:val="1"/>
+        </w:numPr>
+        <w:rPr>
+          <w:b/>
+        </w:rPr>
+      </w:pPr>
+      <w:r>
+        <w:rPr>
+          <w:b/>
+        </w:rPr>
+        <w:t xml:space="preserve">Определите правило вызова переопределенных методов. Можно ли статические методы переопределить нестатическими и наоборот? </w:t>
+      </w:r>
+    </w:p>
+    <w:p>
+      <w:pPr>
+        <w:rPr>
+          <w:rStyle w:val="a4"/>
+          <w:rFonts w:ascii="Arial" w:hAnsi="Arial" w:cs="Arial"/>
+          <w:color w:val="151F33"/>
+          <w:sz w:val="20"/>
+          <w:szCs w:val="20"/>
+          <w:shd w:val="clear" w:color="auto" w:fill="FFFFFF"/>
+        </w:rPr>
+      </w:pPr>
+      <w:r>
+        <w:rPr>
+          <w:rStyle w:val="a4"/>
+          <w:rFonts w:ascii="Arial" w:hAnsi="Arial" w:cs="Arial"/>
+          <w:color w:val="151F33"/>
+          <w:sz w:val="20"/>
+          <w:szCs w:val="20"/>
+          <w:shd w:val="clear" w:color="auto" w:fill="FFFFFF"/>
+        </w:rPr>
+        <w:t>У переопределенного метода должны быть те же аргументы, что и у метода родителя.</w:t>
+      </w:r>
+    </w:p>
+    <w:p>
+      <w:pPr>
+        <w:rPr>
+          <w:rStyle w:val="a4"/>
+          <w:rFonts w:ascii="Arial" w:hAnsi="Arial" w:cs="Arial"/>
+          <w:color w:val="151F33"/>
+          <w:sz w:val="20"/>
+          <w:szCs w:val="20"/>
+          <w:shd w:val="clear" w:color="auto" w:fill="FFFFFF"/>
+        </w:rPr>
+      </w:pPr>
+      <w:r>
+        <w:rPr>
+          <w:rStyle w:val="a4"/>
+          <w:rFonts w:ascii="Arial" w:hAnsi="Arial" w:cs="Arial"/>
+          <w:color w:val="151F33"/>
+          <w:sz w:val="20"/>
+          <w:szCs w:val="20"/>
+          <w:shd w:val="clear" w:color="auto" w:fill="FFFFFF"/>
+        </w:rPr>
+        <w:t>У переопределенного метода должны быть тот же тип возвращаемого значения, что и у метода родителя.</w:t>
+      </w:r>
+    </w:p>
+    <w:p>
+      <w:pPr>
+        <w:rPr>
+          <w:sz w:val="20"/>
+          <w:szCs w:val="20"/>
+        </w:rPr>
+      </w:pPr>
+      <w:r>
+        <w:rPr>
+          <w:rStyle w:val="a4"/>
+          <w:rFonts w:ascii="Arial" w:hAnsi="Arial" w:cs="Arial"/>
+          <w:b w:val="0"/>
+          <w:color w:val="151F33"/>
+          <w:sz w:val="20"/>
+          <w:szCs w:val="20"/>
+          <w:shd w:val="clear" w:color="auto" w:fill="FFFFFF"/>
+        </w:rPr>
+        <w:t>Переопределять статический метод нельзя, вместо этого можно «скрыть» другой метод и написать новый с таким же наименованием.</w:t>
+      </w:r>
+    </w:p>
+    <w:p>
+      <w:pPr>
+        <w:rPr>
+          <w:b/>
+        </w:rPr>
+      </w:pPr>
     </w:p>
     <w:p>
       <w:pPr>
@@ -771,107 +783,175 @@
     </w:p>
     <w:p>
       <w:pPr>
-        <w:rPr>
-          <w:b/>
-        </w:rPr>
-      </w:pPr>
-      <w:r>
-        <w:rPr>
-          <w:b/>
-        </w:rPr>
-        <w:t xml:space="preserve">9. Укажите правила приведения типов при наследовании. Напишите примеры явного и неявного преобразования ссылочных типов. Объясните, какие ошибки могут возникать при явном преобразовании ссылочных типов. </w:t>
-      </w:r>
-    </w:p>
-    <w:p>
-      <w:r>
-        <w:t xml:space="preserve">10. Что такое объект класса </w:t>
-      </w:r>
-      <w:proofErr w:type="spellStart"/>
-      <w:r>
-        <w:t>Class</w:t>
-      </w:r>
-      <w:proofErr w:type="spellEnd"/>
-      <w:r>
-        <w:t xml:space="preserve">? Чем использование метода </w:t>
-      </w:r>
-      <w:proofErr w:type="spellStart"/>
-      <w:r>
+        <w:pStyle w:val="a3"/>
+        <w:numPr>
+          <w:ilvl w:val="0"/>
+          <w:numId w:val="1"/>
+        </w:numPr>
+        <w:rPr>
+          <w:b/>
+        </w:rPr>
+      </w:pPr>
+      <w:r>
+        <w:rPr>
+          <w:b/>
+        </w:rPr>
+        <w:t xml:space="preserve">Укажите правила приведения типов при наследовании. Напишите примеры явного и неявного преобразования ссылочных типов. Объясните, какие ошибки могут возникать при явном преобразовании ссылочных типов. </w:t>
+      </w:r>
+    </w:p>
+    <w:p>
+      <w:pPr>
+        <w:rPr>
+          <w:b/>
+        </w:rPr>
+      </w:pPr>
+    </w:p>
+    <w:p>
+      <w:pPr>
+        <w:pStyle w:val="a3"/>
+        <w:numPr>
+          <w:ilvl w:val="0"/>
+          <w:numId w:val="1"/>
+        </w:numPr>
+        <w:rPr>
+          <w:b/>
+        </w:rPr>
+      </w:pPr>
+      <w:r>
+        <w:rPr>
+          <w:b/>
+        </w:rPr>
+        <w:t xml:space="preserve">Что такое объект класса Class? Чем использование метода getClass() и последующего сравнения возвращенного значения с Type.class отличается от использования оператора instanceof? </w:t>
+      </w:r>
+    </w:p>
+    <w:p>
+      <w:pPr>
+        <w:pStyle w:val="a3"/>
+        <w:rPr>
+          <w:b/>
+        </w:rPr>
+      </w:pPr>
+    </w:p>
+    <w:p>
+      <w:r>
+        <w:rPr>
+          <w:lang w:val="en-US"/>
+        </w:rPr>
         <w:t>getClass</w:t>
       </w:r>
-      <w:proofErr w:type="spellEnd"/>
-      <w:r>
-        <w:t xml:space="preserve">() и последующего сравнения возвращенного значения с </w:t>
-      </w:r>
-      <w:proofErr w:type="spellStart"/>
-      <w:r>
-        <w:t>Type.class</w:t>
-      </w:r>
-      <w:proofErr w:type="spellEnd"/>
-      <w:r>
-        <w:t xml:space="preserve"> отличается от использования оператора </w:t>
-      </w:r>
-      <w:proofErr w:type="spellStart"/>
-      <w:r>
-        <w:t>instanceof</w:t>
-      </w:r>
-      <w:proofErr w:type="spellEnd"/>
-      <w:r>
-        <w:t xml:space="preserve">? </w:t>
-      </w:r>
-    </w:p>
-    <w:p>
-      <w:pPr>
-        <w:rPr>
-          <w:b/>
-        </w:rPr>
-      </w:pPr>
-      <w:r>
-        <w:rPr>
-          <w:b/>
-        </w:rPr>
-        <w:t xml:space="preserve">11. Укажите правила переопределения методов </w:t>
-      </w:r>
-      <w:proofErr w:type="spellStart"/>
-      <w:r>
-        <w:rPr>
-          <w:b/>
-        </w:rPr>
-        <w:t>equals</w:t>
-      </w:r>
-      <w:proofErr w:type="spellEnd"/>
-      <w:r>
-        <w:rPr>
-          <w:b/>
-        </w:rPr>
-        <w:t xml:space="preserve">(), </w:t>
-      </w:r>
-      <w:proofErr w:type="spellStart"/>
-      <w:r>
-        <w:rPr>
-          <w:b/>
-        </w:rPr>
-        <w:t>hashCode</w:t>
-      </w:r>
-      <w:proofErr w:type="spellEnd"/>
-      <w:r>
-        <w:rPr>
-          <w:b/>
-        </w:rPr>
-        <w:t xml:space="preserve">() и </w:t>
-      </w:r>
-      <w:proofErr w:type="spellStart"/>
-      <w:r>
-        <w:rPr>
-          <w:b/>
-        </w:rPr>
-        <w:t>toString</w:t>
-      </w:r>
-      <w:proofErr w:type="spellEnd"/>
-      <w:r>
-        <w:rPr>
-          <w:b/>
-        </w:rPr>
-        <w:t xml:space="preserve">(). </w:t>
+      <w:r>
+        <w:t xml:space="preserve"> </w:t>
+      </w:r>
+      <w:r>
+        <w:t xml:space="preserve">возвращает значение класса объекта, а </w:t>
+      </w:r>
+      <w:r>
+        <w:rPr>
+          <w:lang w:val="en-US"/>
+        </w:rPr>
+        <w:t>InstanceOf</w:t>
+      </w:r>
+      <w:r>
+        <w:t xml:space="preserve"> проверят находится ли он в одной цепочке наследования. То есть если есть </w:t>
+      </w:r>
+      <w:r>
+        <w:rPr>
+          <w:lang w:val="en-US"/>
+        </w:rPr>
+        <w:t>class</w:t>
+      </w:r>
+      <w:r>
+        <w:t xml:space="preserve"> </w:t>
+      </w:r>
+      <w:r>
+        <w:rPr>
+          <w:lang w:val="en-US"/>
+        </w:rPr>
+        <w:t>A</w:t>
+      </w:r>
+      <w:r>
+        <w:t xml:space="preserve"> </w:t>
+      </w:r>
+      <w:r>
+        <w:t xml:space="preserve"> и </w:t>
+      </w:r>
+      <w:r>
+        <w:rPr>
+          <w:lang w:val="en-US"/>
+        </w:rPr>
+        <w:t>class</w:t>
+      </w:r>
+      <w:r>
+        <w:t xml:space="preserve"> </w:t>
+      </w:r>
+      <w:r>
+        <w:rPr>
+          <w:lang w:val="en-US"/>
+        </w:rPr>
+        <w:t>B</w:t>
+      </w:r>
+      <w:r>
+        <w:t xml:space="preserve"> </w:t>
+      </w:r>
+      <w:r>
+        <w:rPr>
+          <w:lang w:val="en-US"/>
+        </w:rPr>
+        <w:t>extends</w:t>
+      </w:r>
+      <w:r>
+        <w:t xml:space="preserve"> </w:t>
+      </w:r>
+      <w:r>
+        <w:rPr>
+          <w:lang w:val="en-US"/>
+        </w:rPr>
+        <w:t>A</w:t>
+      </w:r>
+      <w:r>
+        <w:t xml:space="preserve">, </w:t>
+      </w:r>
+      <w:r>
+        <w:t>то выражения будут:</w:t>
+      </w:r>
+    </w:p>
+    <w:p>
+      <w:pPr>
+        <w:rPr>
+          <w:lang w:val="en-US"/>
+        </w:rPr>
+      </w:pPr>
+      <w:r>
+        <w:rPr>
+          <w:lang w:val="en-US"/>
+        </w:rPr>
+        <w:t>A.getClass.equls(B.getClass()) = false;</w:t>
+      </w:r>
+    </w:p>
+    <w:p>
+      <w:pPr>
+        <w:rPr>
+          <w:lang w:val="en-US"/>
+        </w:rPr>
+      </w:pPr>
+      <w:r>
+        <w:rPr>
+          <w:lang w:val="en-US"/>
+        </w:rPr>
+        <w:t>B instanceOf A = true;</w:t>
+      </w:r>
+    </w:p>
+    <w:p>
+      <w:pPr>
+        <w:rPr>
+          <w:b/>
+        </w:rPr>
+      </w:pPr>
+      <w:r>
+        <w:rPr>
+          <w:b/>
+        </w:rPr>
+        <w:t xml:space="preserve">11. Укажите правила переопределения методов equals(), hashCode() и toString(). </w:t>
       </w:r>
     </w:p>
     <w:p>
@@ -886,7 +966,6 @@
           <w:lang w:eastAsia="ru-RU"/>
         </w:rPr>
       </w:pPr>
-      <w:proofErr w:type="spellStart"/>
       <w:r>
         <w:rPr>
           <w:rFonts w:ascii="Arial" w:eastAsia="Times New Roman" w:hAnsi="Arial" w:cs="Arial"/>
@@ -899,7 +978,6 @@
         </w:rPr>
         <w:t>Рефлексивность</w:t>
       </w:r>
-      <w:proofErr w:type="spellEnd"/>
       <w:r>
         <w:rPr>
           <w:rFonts w:ascii="Arial" w:eastAsia="Times New Roman" w:hAnsi="Arial" w:cs="Arial"/>
@@ -930,7 +1008,6 @@
         </w:rPr>
         <w:t>, выражение </w:t>
       </w:r>
-      <w:proofErr w:type="spellStart"/>
       <w:r>
         <w:rPr>
           <w:rFonts w:ascii="Consolas" w:eastAsia="Times New Roman" w:hAnsi="Consolas" w:cs="Consolas"/>
@@ -939,9 +1016,18 @@
           <w:szCs w:val="18"/>
           <w:lang w:eastAsia="ru-RU"/>
         </w:rPr>
-        <w:t>x.equals</w:t>
-      </w:r>
-      <w:proofErr w:type="spellEnd"/>
+        <w:t>x.equals(x)</w:t>
+      </w:r>
+      <w:r>
+        <w:rPr>
+          <w:rFonts w:ascii="Arial" w:eastAsia="Times New Roman" w:hAnsi="Arial" w:cs="Arial"/>
+          <w:color w:val="151F33"/>
+          <w:sz w:val="18"/>
+          <w:szCs w:val="18"/>
+          <w:lang w:eastAsia="ru-RU"/>
+        </w:rPr>
+        <w:t> должно возвращать </w:t>
+      </w:r>
       <w:r>
         <w:rPr>
           <w:rFonts w:ascii="Consolas" w:eastAsia="Times New Roman" w:hAnsi="Consolas" w:cs="Consolas"/>
@@ -950,19 +1036,50 @@
           <w:szCs w:val="18"/>
           <w:lang w:eastAsia="ru-RU"/>
         </w:rPr>
-        <w:t>(x)</w:t>
-      </w:r>
-      <w:r>
-        <w:rPr>
-          <w:rFonts w:ascii="Arial" w:eastAsia="Times New Roman" w:hAnsi="Arial" w:cs="Arial"/>
-          <w:color w:val="151F33"/>
-          <w:sz w:val="18"/>
-          <w:szCs w:val="18"/>
-          <w:lang w:eastAsia="ru-RU"/>
-        </w:rPr>
-        <w:t> должно возвращать </w:t>
-      </w:r>
-      <w:proofErr w:type="spellStart"/>
+        <w:t>true</w:t>
+      </w:r>
+      <w:r>
+        <w:rPr>
+          <w:rFonts w:ascii="Arial" w:eastAsia="Times New Roman" w:hAnsi="Arial" w:cs="Arial"/>
+          <w:color w:val="151F33"/>
+          <w:sz w:val="18"/>
+          <w:szCs w:val="18"/>
+          <w:lang w:eastAsia="ru-RU"/>
+        </w:rPr>
+        <w:t>.</w:t>
+      </w:r>
+      <w:r>
+        <w:rPr>
+          <w:rFonts w:ascii="Arial" w:eastAsia="Times New Roman" w:hAnsi="Arial" w:cs="Arial"/>
+          <w:color w:val="151F33"/>
+          <w:sz w:val="18"/>
+          <w:szCs w:val="18"/>
+          <w:lang w:eastAsia="ru-RU"/>
+        </w:rPr>
+        <w:br/>
+      </w:r>
+      <w:r>
+        <w:rPr>
+          <w:rFonts w:ascii="Arial" w:eastAsia="Times New Roman" w:hAnsi="Arial" w:cs="Arial"/>
+          <w:i/>
+          <w:iCs/>
+          <w:color w:val="151F33"/>
+          <w:sz w:val="18"/>
+          <w:szCs w:val="18"/>
+          <w:lang w:eastAsia="ru-RU"/>
+        </w:rPr>
+        <w:t>Заданного</w:t>
+      </w:r>
+      <w:r>
+        <w:rPr>
+          <w:rFonts w:ascii="Arial" w:eastAsia="Times New Roman" w:hAnsi="Arial" w:cs="Arial"/>
+          <w:color w:val="151F33"/>
+          <w:sz w:val="18"/>
+          <w:szCs w:val="18"/>
+          <w:lang w:eastAsia="ru-RU"/>
+        </w:rPr>
+        <w:t> — имеется в виду такого, что </w:t>
+      </w:r>
       <w:r>
         <w:rPr>
           <w:rFonts w:ascii="Consolas" w:eastAsia="Times New Roman" w:hAnsi="Consolas" w:cs="Consolas"/>
@@ -971,50 +1088,42 @@
           <w:szCs w:val="18"/>
           <w:lang w:eastAsia="ru-RU"/>
         </w:rPr>
-        <w:t>true</w:t>
-      </w:r>
-      <w:proofErr w:type="spellEnd"/>
-      <w:r>
-        <w:rPr>
-          <w:rFonts w:ascii="Arial" w:eastAsia="Times New Roman" w:hAnsi="Arial" w:cs="Arial"/>
-          <w:color w:val="151F33"/>
-          <w:sz w:val="18"/>
-          <w:szCs w:val="18"/>
-          <w:lang w:eastAsia="ru-RU"/>
-        </w:rPr>
-        <w:t>.</w:t>
-      </w:r>
-      <w:r>
-        <w:rPr>
-          <w:rFonts w:ascii="Arial" w:eastAsia="Times New Roman" w:hAnsi="Arial" w:cs="Arial"/>
-          <w:color w:val="151F33"/>
-          <w:sz w:val="18"/>
-          <w:szCs w:val="18"/>
-          <w:lang w:eastAsia="ru-RU"/>
-        </w:rPr>
-        <w:br/>
-      </w:r>
-      <w:r>
-        <w:rPr>
-          <w:rFonts w:ascii="Arial" w:eastAsia="Times New Roman" w:hAnsi="Arial" w:cs="Arial"/>
-          <w:i/>
-          <w:iCs/>
-          <w:color w:val="151F33"/>
-          <w:sz w:val="18"/>
-          <w:szCs w:val="18"/>
-          <w:lang w:eastAsia="ru-RU"/>
-        </w:rPr>
-        <w:t>Заданного</w:t>
-      </w:r>
-      <w:r>
-        <w:rPr>
-          <w:rFonts w:ascii="Arial" w:eastAsia="Times New Roman" w:hAnsi="Arial" w:cs="Arial"/>
-          <w:color w:val="151F33"/>
-          <w:sz w:val="18"/>
-          <w:szCs w:val="18"/>
-          <w:lang w:eastAsia="ru-RU"/>
-        </w:rPr>
-        <w:t> — имеется в виду такого, что </w:t>
+        <w:t>x != null</w:t>
+      </w:r>
+    </w:p>
+    <w:p>
+      <w:pPr>
+        <w:shd w:val="clear" w:color="auto" w:fill="FFFFFF"/>
+        <w:spacing w:before="100" w:beforeAutospacing="1" w:after="100" w:afterAutospacing="1" w:line="240" w:lineRule="auto"/>
+        <w:rPr>
+          <w:rFonts w:ascii="Arial" w:eastAsia="Times New Roman" w:hAnsi="Arial" w:cs="Arial"/>
+          <w:color w:val="151F33"/>
+          <w:sz w:val="18"/>
+          <w:szCs w:val="18"/>
+          <w:lang w:eastAsia="ru-RU"/>
+        </w:rPr>
+      </w:pPr>
+      <w:r>
+        <w:rPr>
+          <w:rFonts w:ascii="Arial" w:eastAsia="Times New Roman" w:hAnsi="Arial" w:cs="Arial"/>
+          <w:b/>
+          <w:bCs/>
+          <w:color w:val="151F33"/>
+          <w:sz w:val="18"/>
+          <w:szCs w:val="18"/>
+          <w:lang w:eastAsia="ru-RU"/>
+        </w:rPr>
+        <w:t>Симметричность</w:t>
+      </w:r>
+      <w:r>
+        <w:rPr>
+          <w:rFonts w:ascii="Arial" w:eastAsia="Times New Roman" w:hAnsi="Arial" w:cs="Arial"/>
+          <w:color w:val="151F33"/>
+          <w:sz w:val="18"/>
+          <w:szCs w:val="18"/>
+          <w:lang w:eastAsia="ru-RU"/>
+        </w:rPr>
+        <w:t xml:space="preserve"> - для любых заданных значений </w:t>
       </w:r>
       <w:r>
         <w:rPr>
@@ -1026,7 +1135,16 @@
         </w:rPr>
         <w:t>x</w:t>
       </w:r>
-      <w:proofErr w:type="gramStart"/>
+      <w:r>
+        <w:rPr>
+          <w:rFonts w:ascii="Arial" w:eastAsia="Times New Roman" w:hAnsi="Arial" w:cs="Arial"/>
+          <w:color w:val="151F33"/>
+          <w:sz w:val="18"/>
+          <w:szCs w:val="18"/>
+          <w:lang w:eastAsia="ru-RU"/>
+        </w:rPr>
+        <w:t> и </w:t>
+      </w:r>
       <w:r>
         <w:rPr>
           <w:rFonts w:ascii="Consolas" w:eastAsia="Times New Roman" w:hAnsi="Consolas" w:cs="Consolas"/>
@@ -1035,9 +1153,18 @@
           <w:szCs w:val="18"/>
           <w:lang w:eastAsia="ru-RU"/>
         </w:rPr>
-        <w:t xml:space="preserve"> !</w:t>
-      </w:r>
-      <w:proofErr w:type="gramEnd"/>
+        <w:t>y</w:t>
+      </w:r>
+      <w:r>
+        <w:rPr>
+          <w:rFonts w:ascii="Arial" w:eastAsia="Times New Roman" w:hAnsi="Arial" w:cs="Arial"/>
+          <w:color w:val="151F33"/>
+          <w:sz w:val="18"/>
+          <w:szCs w:val="18"/>
+          <w:lang w:eastAsia="ru-RU"/>
+        </w:rPr>
+        <w:t>, </w:t>
+      </w:r>
       <w:r>
         <w:rPr>
           <w:rFonts w:ascii="Consolas" w:eastAsia="Times New Roman" w:hAnsi="Consolas" w:cs="Consolas"/>
@@ -1046,9 +1173,18 @@
           <w:szCs w:val="18"/>
           <w:lang w:eastAsia="ru-RU"/>
         </w:rPr>
-        <w:t xml:space="preserve">= </w:t>
-      </w:r>
-      <w:proofErr w:type="spellStart"/>
+        <w:t>x.equals(y)</w:t>
+      </w:r>
+      <w:r>
+        <w:rPr>
+          <w:rFonts w:ascii="Arial" w:eastAsia="Times New Roman" w:hAnsi="Arial" w:cs="Arial"/>
+          <w:color w:val="151F33"/>
+          <w:sz w:val="18"/>
+          <w:szCs w:val="18"/>
+          <w:lang w:eastAsia="ru-RU"/>
+        </w:rPr>
+        <w:t> должно возвращать </w:t>
+      </w:r>
       <w:r>
         <w:rPr>
           <w:rFonts w:ascii="Consolas" w:eastAsia="Times New Roman" w:hAnsi="Consolas" w:cs="Consolas"/>
@@ -1057,9 +1193,58 @@
           <w:szCs w:val="18"/>
           <w:lang w:eastAsia="ru-RU"/>
         </w:rPr>
-        <w:t>null</w:t>
-      </w:r>
-      <w:proofErr w:type="spellEnd"/>
+        <w:t>true</w:t>
+      </w:r>
+      <w:r>
+        <w:rPr>
+          <w:rFonts w:ascii="Arial" w:eastAsia="Times New Roman" w:hAnsi="Arial" w:cs="Arial"/>
+          <w:color w:val="151F33"/>
+          <w:sz w:val="18"/>
+          <w:szCs w:val="18"/>
+          <w:lang w:eastAsia="ru-RU"/>
+        </w:rPr>
+        <w:t> только в том случае, когда </w:t>
+      </w:r>
+      <w:r>
+        <w:rPr>
+          <w:rFonts w:ascii="Consolas" w:eastAsia="Times New Roman" w:hAnsi="Consolas" w:cs="Consolas"/>
+          <w:color w:val="000000"/>
+          <w:sz w:val="18"/>
+          <w:szCs w:val="18"/>
+          <w:lang w:eastAsia="ru-RU"/>
+        </w:rPr>
+        <w:t>y.equals(x)</w:t>
+      </w:r>
+      <w:r>
+        <w:rPr>
+          <w:rFonts w:ascii="Arial" w:eastAsia="Times New Roman" w:hAnsi="Arial" w:cs="Arial"/>
+          <w:color w:val="151F33"/>
+          <w:sz w:val="18"/>
+          <w:szCs w:val="18"/>
+          <w:lang w:eastAsia="ru-RU"/>
+        </w:rPr>
+        <w:t> возвращает </w:t>
+      </w:r>
+      <w:r>
+        <w:rPr>
+          <w:rFonts w:ascii="Consolas" w:eastAsia="Times New Roman" w:hAnsi="Consolas" w:cs="Consolas"/>
+          <w:color w:val="000000"/>
+          <w:sz w:val="18"/>
+          <w:szCs w:val="18"/>
+          <w:lang w:eastAsia="ru-RU"/>
+        </w:rPr>
+        <w:t>true</w:t>
+      </w:r>
+      <w:r>
+        <w:rPr>
+          <w:rFonts w:ascii="Arial" w:eastAsia="Times New Roman" w:hAnsi="Arial" w:cs="Arial"/>
+          <w:color w:val="151F33"/>
+          <w:sz w:val="18"/>
+          <w:szCs w:val="18"/>
+          <w:lang w:eastAsia="ru-RU"/>
+        </w:rPr>
+        <w:t>.</w:t>
+      </w:r>
     </w:p>
     <w:p>
       <w:pPr>
@@ -1083,7 +1268,7 @@
           <w:szCs w:val="18"/>
           <w:lang w:eastAsia="ru-RU"/>
         </w:rPr>
-        <w:t>Симметричность</w:t>
+        <w:t>Транзитивность</w:t>
       </w:r>
       <w:r>
         <w:rPr>
@@ -1113,7 +1298,7 @@
           <w:szCs w:val="18"/>
           <w:lang w:eastAsia="ru-RU"/>
         </w:rPr>
-        <w:t> и </w:t>
+        <w:t>, </w:t>
       </w:r>
       <w:r>
         <w:rPr>
@@ -1133,9 +1318,8 @@
           <w:szCs w:val="18"/>
           <w:lang w:eastAsia="ru-RU"/>
         </w:rPr>
-        <w:t>, </w:t>
-      </w:r>
-      <w:proofErr w:type="spellStart"/>
+        <w:t> и </w:t>
+      </w:r>
       <w:r>
         <w:rPr>
           <w:rFonts w:ascii="Consolas" w:eastAsia="Times New Roman" w:hAnsi="Consolas" w:cs="Consolas"/>
@@ -1144,9 +1328,18 @@
           <w:szCs w:val="18"/>
           <w:lang w:eastAsia="ru-RU"/>
         </w:rPr>
-        <w:t>x.equals</w:t>
-      </w:r>
-      <w:proofErr w:type="spellEnd"/>
+        <w:t>z</w:t>
+      </w:r>
+      <w:r>
+        <w:rPr>
+          <w:rFonts w:ascii="Arial" w:eastAsia="Times New Roman" w:hAnsi="Arial" w:cs="Arial"/>
+          <w:color w:val="151F33"/>
+          <w:sz w:val="18"/>
+          <w:szCs w:val="18"/>
+          <w:lang w:eastAsia="ru-RU"/>
+        </w:rPr>
+        <w:t>, если </w:t>
+      </w:r>
       <w:r>
         <w:rPr>
           <w:rFonts w:ascii="Consolas" w:eastAsia="Times New Roman" w:hAnsi="Consolas" w:cs="Consolas"/>
@@ -1155,19 +1348,18 @@
           <w:szCs w:val="18"/>
           <w:lang w:eastAsia="ru-RU"/>
         </w:rPr>
-        <w:t>(y)</w:t>
-      </w:r>
-      <w:r>
-        <w:rPr>
-          <w:rFonts w:ascii="Arial" w:eastAsia="Times New Roman" w:hAnsi="Arial" w:cs="Arial"/>
-          <w:color w:val="151F33"/>
-          <w:sz w:val="18"/>
-          <w:szCs w:val="18"/>
-          <w:lang w:eastAsia="ru-RU"/>
-        </w:rPr>
-        <w:t> должно возвращать </w:t>
-      </w:r>
-      <w:proofErr w:type="spellStart"/>
+        <w:t>x.equals(y)</w:t>
+      </w:r>
+      <w:r>
+        <w:rPr>
+          <w:rFonts w:ascii="Arial" w:eastAsia="Times New Roman" w:hAnsi="Arial" w:cs="Arial"/>
+          <w:color w:val="151F33"/>
+          <w:sz w:val="18"/>
+          <w:szCs w:val="18"/>
+          <w:lang w:eastAsia="ru-RU"/>
+        </w:rPr>
+        <w:t> возвращает </w:t>
+      </w:r>
       <w:r>
         <w:rPr>
           <w:rFonts w:ascii="Consolas" w:eastAsia="Times New Roman" w:hAnsi="Consolas" w:cs="Consolas"/>
@@ -1178,18 +1370,16 @@
         </w:rPr>
         <w:t>true</w:t>
       </w:r>
-      <w:proofErr w:type="spellEnd"/>
-      <w:r>
-        <w:rPr>
-          <w:rFonts w:ascii="Arial" w:eastAsia="Times New Roman" w:hAnsi="Arial" w:cs="Arial"/>
-          <w:color w:val="151F33"/>
-          <w:sz w:val="18"/>
-          <w:szCs w:val="18"/>
-          <w:lang w:eastAsia="ru-RU"/>
-        </w:rPr>
-        <w:t> только в том случае, когда </w:t>
-      </w:r>
-      <w:proofErr w:type="spellStart"/>
+      <w:r>
+        <w:rPr>
+          <w:rFonts w:ascii="Arial" w:eastAsia="Times New Roman" w:hAnsi="Arial" w:cs="Arial"/>
+          <w:color w:val="151F33"/>
+          <w:sz w:val="18"/>
+          <w:szCs w:val="18"/>
+          <w:lang w:eastAsia="ru-RU"/>
+        </w:rPr>
+        <w:t> и </w:t>
+      </w:r>
       <w:r>
         <w:rPr>
           <w:rFonts w:ascii="Consolas" w:eastAsia="Times New Roman" w:hAnsi="Consolas" w:cs="Consolas"/>
@@ -1198,9 +1388,18 @@
           <w:szCs w:val="18"/>
           <w:lang w:eastAsia="ru-RU"/>
         </w:rPr>
-        <w:t>y.equals</w:t>
-      </w:r>
-      <w:proofErr w:type="spellEnd"/>
+        <w:t>y.equals(z)</w:t>
+      </w:r>
+      <w:r>
+        <w:rPr>
+          <w:rFonts w:ascii="Arial" w:eastAsia="Times New Roman" w:hAnsi="Arial" w:cs="Arial"/>
+          <w:color w:val="151F33"/>
+          <w:sz w:val="18"/>
+          <w:szCs w:val="18"/>
+          <w:lang w:eastAsia="ru-RU"/>
+        </w:rPr>
+        <w:t> возвращает </w:t>
+      </w:r>
       <w:r>
         <w:rPr>
           <w:rFonts w:ascii="Consolas" w:eastAsia="Times New Roman" w:hAnsi="Consolas" w:cs="Consolas"/>
@@ -1209,19 +1408,18 @@
           <w:szCs w:val="18"/>
           <w:lang w:eastAsia="ru-RU"/>
         </w:rPr>
-        <w:t>(x)</w:t>
-      </w:r>
-      <w:r>
-        <w:rPr>
-          <w:rFonts w:ascii="Arial" w:eastAsia="Times New Roman" w:hAnsi="Arial" w:cs="Arial"/>
-          <w:color w:val="151F33"/>
-          <w:sz w:val="18"/>
-          <w:szCs w:val="18"/>
-          <w:lang w:eastAsia="ru-RU"/>
-        </w:rPr>
-        <w:t> возвращает </w:t>
-      </w:r>
-      <w:proofErr w:type="spellStart"/>
+        <w:t>true</w:t>
+      </w:r>
+      <w:r>
+        <w:rPr>
+          <w:rFonts w:ascii="Arial" w:eastAsia="Times New Roman" w:hAnsi="Arial" w:cs="Arial"/>
+          <w:color w:val="151F33"/>
+          <w:sz w:val="18"/>
+          <w:szCs w:val="18"/>
+          <w:lang w:eastAsia="ru-RU"/>
+        </w:rPr>
+        <w:t>, </w:t>
+      </w:r>
       <w:r>
         <w:rPr>
           <w:rFonts w:ascii="Consolas" w:eastAsia="Times New Roman" w:hAnsi="Consolas" w:cs="Consolas"/>
@@ -1230,9 +1428,28 @@
           <w:szCs w:val="18"/>
           <w:lang w:eastAsia="ru-RU"/>
         </w:rPr>
+        <w:t>x.equals(z)</w:t>
+      </w:r>
+      <w:r>
+        <w:rPr>
+          <w:rFonts w:ascii="Arial" w:eastAsia="Times New Roman" w:hAnsi="Arial" w:cs="Arial"/>
+          <w:color w:val="151F33"/>
+          <w:sz w:val="18"/>
+          <w:szCs w:val="18"/>
+          <w:lang w:eastAsia="ru-RU"/>
+        </w:rPr>
+        <w:t> должно вернуть значение </w:t>
+      </w:r>
+      <w:r>
+        <w:rPr>
+          <w:rFonts w:ascii="Consolas" w:eastAsia="Times New Roman" w:hAnsi="Consolas" w:cs="Consolas"/>
+          <w:color w:val="000000"/>
+          <w:sz w:val="18"/>
+          <w:szCs w:val="18"/>
+          <w:lang w:eastAsia="ru-RU"/>
+        </w:rPr>
         <w:t>true</w:t>
       </w:r>
-      <w:proofErr w:type="spellEnd"/>
       <w:r>
         <w:rPr>
           <w:rFonts w:ascii="Arial" w:eastAsia="Times New Roman" w:hAnsi="Arial" w:cs="Arial"/>
@@ -1266,7 +1483,7 @@
           <w:szCs w:val="18"/>
           <w:lang w:eastAsia="ru-RU"/>
         </w:rPr>
-        <w:t>Транзитивность</w:t>
+        <w:t>Согласованность</w:t>
       </w:r>
       <w:r>
         <w:rPr>
@@ -1296,7 +1513,7 @@
           <w:szCs w:val="18"/>
           <w:lang w:eastAsia="ru-RU"/>
         </w:rPr>
-        <w:t>, </w:t>
+        <w:t> и </w:t>
       </w:r>
       <w:r>
         <w:rPr>
@@ -1316,7 +1533,7 @@
           <w:szCs w:val="18"/>
           <w:lang w:eastAsia="ru-RU"/>
         </w:rPr>
-        <w:t> и </w:t>
+        <w:t> повторный вызов </w:t>
       </w:r>
       <w:r>
         <w:rPr>
@@ -1326,17 +1543,52 @@
           <w:szCs w:val="18"/>
           <w:lang w:eastAsia="ru-RU"/>
         </w:rPr>
-        <w:t>z</w:t>
-      </w:r>
-      <w:r>
-        <w:rPr>
-          <w:rFonts w:ascii="Arial" w:eastAsia="Times New Roman" w:hAnsi="Arial" w:cs="Arial"/>
-          <w:color w:val="151F33"/>
-          <w:sz w:val="18"/>
-          <w:szCs w:val="18"/>
-          <w:lang w:eastAsia="ru-RU"/>
-        </w:rPr>
-        <w:t>, если </w:t>
+        <w:t>x.equals(y)</w:t>
+      </w:r>
+      <w:r>
+        <w:rPr>
+          <w:rFonts w:ascii="Arial" w:eastAsia="Times New Roman" w:hAnsi="Arial" w:cs="Arial"/>
+          <w:color w:val="151F33"/>
+          <w:sz w:val="18"/>
+          <w:szCs w:val="18"/>
+          <w:lang w:eastAsia="ru-RU"/>
+        </w:rPr>
+        <w:t> будет возвращать значение предыдущего вызова этого метода при условии, что поля, используемые для сравнения этих двух объектов, не изменялись между вызовами.</w:t>
+      </w:r>
+    </w:p>
+    <w:p>
+      <w:pPr>
+        <w:shd w:val="clear" w:color="auto" w:fill="FFFFFF"/>
+        <w:spacing w:before="100" w:beforeAutospacing="1" w:after="100" w:afterAutospacing="1" w:line="240" w:lineRule="auto"/>
+        <w:rPr>
+          <w:rFonts w:ascii="Arial" w:eastAsia="Times New Roman" w:hAnsi="Arial" w:cs="Arial"/>
+          <w:color w:val="151F33"/>
+          <w:sz w:val="18"/>
+          <w:szCs w:val="18"/>
+          <w:lang w:eastAsia="ru-RU"/>
+        </w:rPr>
+      </w:pPr>
+      <w:r>
+        <w:rPr>
+          <w:rFonts w:ascii="Arial" w:eastAsia="Times New Roman" w:hAnsi="Arial" w:cs="Arial"/>
+          <w:b/>
+          <w:bCs/>
+          <w:color w:val="151F33"/>
+          <w:sz w:val="18"/>
+          <w:szCs w:val="18"/>
+          <w:lang w:eastAsia="ru-RU"/>
+        </w:rPr>
+        <w:t>Сравнение null</w:t>
+      </w:r>
+      <w:r>
+        <w:rPr>
+          <w:rFonts w:ascii="Arial" w:eastAsia="Times New Roman" w:hAnsi="Arial" w:cs="Arial"/>
+          <w:color w:val="151F33"/>
+          <w:sz w:val="18"/>
+          <w:szCs w:val="18"/>
+          <w:lang w:eastAsia="ru-RU"/>
+        </w:rPr>
+        <w:t xml:space="preserve"> - для любого заданного значения </w:t>
       </w:r>
       <w:r>
         <w:rPr>
@@ -1346,17 +1598,17 @@
           <w:szCs w:val="18"/>
           <w:lang w:eastAsia="ru-RU"/>
         </w:rPr>
-        <w:t>x.equals(y)</w:t>
-      </w:r>
-      <w:r>
-        <w:rPr>
-          <w:rFonts w:ascii="Arial" w:eastAsia="Times New Roman" w:hAnsi="Arial" w:cs="Arial"/>
-          <w:color w:val="151F33"/>
-          <w:sz w:val="18"/>
-          <w:szCs w:val="18"/>
-          <w:lang w:eastAsia="ru-RU"/>
-        </w:rPr>
-        <w:t> возвращает </w:t>
+        <w:t>x</w:t>
+      </w:r>
+      <w:r>
+        <w:rPr>
+          <w:rFonts w:ascii="Arial" w:eastAsia="Times New Roman" w:hAnsi="Arial" w:cs="Arial"/>
+          <w:color w:val="151F33"/>
+          <w:sz w:val="18"/>
+          <w:szCs w:val="18"/>
+          <w:lang w:eastAsia="ru-RU"/>
+        </w:rPr>
+        <w:t> вызов </w:t>
       </w:r>
       <w:r>
         <w:rPr>
@@ -1366,17 +1618,17 @@
           <w:szCs w:val="18"/>
           <w:lang w:eastAsia="ru-RU"/>
         </w:rPr>
-        <w:t>true</w:t>
-      </w:r>
-      <w:r>
-        <w:rPr>
-          <w:rFonts w:ascii="Arial" w:eastAsia="Times New Roman" w:hAnsi="Arial" w:cs="Arial"/>
-          <w:color w:val="151F33"/>
-          <w:sz w:val="18"/>
-          <w:szCs w:val="18"/>
-          <w:lang w:eastAsia="ru-RU"/>
-        </w:rPr>
-        <w:t> и </w:t>
+        <w:t>x.equals(null)</w:t>
+      </w:r>
+      <w:r>
+        <w:rPr>
+          <w:rFonts w:ascii="Arial" w:eastAsia="Times New Roman" w:hAnsi="Arial" w:cs="Arial"/>
+          <w:color w:val="151F33"/>
+          <w:sz w:val="18"/>
+          <w:szCs w:val="18"/>
+          <w:lang w:eastAsia="ru-RU"/>
+        </w:rPr>
+        <w:t> должен возвращать </w:t>
       </w:r>
       <w:r>
         <w:rPr>
@@ -1386,331 +1638,16 @@
           <w:szCs w:val="18"/>
           <w:lang w:eastAsia="ru-RU"/>
         </w:rPr>
-        <w:t>y.equals(z)</w:t>
-      </w:r>
-      <w:r>
-        <w:rPr>
-          <w:rFonts w:ascii="Arial" w:eastAsia="Times New Roman" w:hAnsi="Arial" w:cs="Arial"/>
-          <w:color w:val="151F33"/>
-          <w:sz w:val="18"/>
-          <w:szCs w:val="18"/>
-          <w:lang w:eastAsia="ru-RU"/>
-        </w:rPr>
-        <w:t> возвращает </w:t>
-      </w:r>
-      <w:r>
-        <w:rPr>
-          <w:rFonts w:ascii="Consolas" w:eastAsia="Times New Roman" w:hAnsi="Consolas" w:cs="Consolas"/>
-          <w:color w:val="000000"/>
-          <w:sz w:val="18"/>
-          <w:szCs w:val="18"/>
-          <w:lang w:eastAsia="ru-RU"/>
-        </w:rPr>
-        <w:t>true</w:t>
-      </w:r>
-      <w:r>
-        <w:rPr>
-          <w:rFonts w:ascii="Arial" w:eastAsia="Times New Roman" w:hAnsi="Arial" w:cs="Arial"/>
-          <w:color w:val="151F33"/>
-          <w:sz w:val="18"/>
-          <w:szCs w:val="18"/>
-          <w:lang w:eastAsia="ru-RU"/>
-        </w:rPr>
-        <w:t>, </w:t>
-      </w:r>
-      <w:r>
-        <w:rPr>
-          <w:rFonts w:ascii="Consolas" w:eastAsia="Times New Roman" w:hAnsi="Consolas" w:cs="Consolas"/>
-          <w:color w:val="000000"/>
-          <w:sz w:val="18"/>
-          <w:szCs w:val="18"/>
-          <w:lang w:eastAsia="ru-RU"/>
-        </w:rPr>
-        <w:t>x.equals(z)</w:t>
-      </w:r>
-      <w:r>
-        <w:rPr>
-          <w:rFonts w:ascii="Arial" w:eastAsia="Times New Roman" w:hAnsi="Arial" w:cs="Arial"/>
-          <w:color w:val="151F33"/>
-          <w:sz w:val="18"/>
-          <w:szCs w:val="18"/>
-          <w:lang w:eastAsia="ru-RU"/>
-        </w:rPr>
-        <w:t> должно вернуть значение </w:t>
-      </w:r>
-      <w:proofErr w:type="spellStart"/>
-      <w:r>
-        <w:rPr>
-          <w:rFonts w:ascii="Consolas" w:eastAsia="Times New Roman" w:hAnsi="Consolas" w:cs="Consolas"/>
-          <w:color w:val="000000"/>
-          <w:sz w:val="18"/>
-          <w:szCs w:val="18"/>
-          <w:lang w:eastAsia="ru-RU"/>
-        </w:rPr>
-        <w:t>true</w:t>
-      </w:r>
-      <w:proofErr w:type="spellEnd"/>
-      <w:r>
-        <w:rPr>
-          <w:rFonts w:ascii="Arial" w:eastAsia="Times New Roman" w:hAnsi="Arial" w:cs="Arial"/>
-          <w:color w:val="151F33"/>
-          <w:sz w:val="18"/>
-          <w:szCs w:val="18"/>
-          <w:lang w:eastAsia="ru-RU"/>
-        </w:rPr>
-        <w:t>.</w:t>
-      </w:r>
-    </w:p>
-    <w:p>
-      <w:pPr>
-        <w:shd w:val="clear" w:color="auto" w:fill="FFFFFF"/>
-        <w:spacing w:before="100" w:beforeAutospacing="1" w:after="100" w:afterAutospacing="1" w:line="240" w:lineRule="auto"/>
-        <w:rPr>
-          <w:rFonts w:ascii="Arial" w:eastAsia="Times New Roman" w:hAnsi="Arial" w:cs="Arial"/>
-          <w:color w:val="151F33"/>
-          <w:sz w:val="18"/>
-          <w:szCs w:val="18"/>
-          <w:lang w:eastAsia="ru-RU"/>
-        </w:rPr>
-      </w:pPr>
-      <w:r>
-        <w:rPr>
-          <w:rFonts w:ascii="Arial" w:eastAsia="Times New Roman" w:hAnsi="Arial" w:cs="Arial"/>
-          <w:b/>
-          <w:bCs/>
-          <w:color w:val="151F33"/>
-          <w:sz w:val="18"/>
-          <w:szCs w:val="18"/>
-          <w:lang w:eastAsia="ru-RU"/>
-        </w:rPr>
-        <w:t>Согласованность</w:t>
-      </w:r>
-      <w:r>
-        <w:rPr>
-          <w:rFonts w:ascii="Arial" w:eastAsia="Times New Roman" w:hAnsi="Arial" w:cs="Arial"/>
-          <w:color w:val="151F33"/>
-          <w:sz w:val="18"/>
-          <w:szCs w:val="18"/>
-          <w:lang w:eastAsia="ru-RU"/>
-        </w:rPr>
-        <w:t xml:space="preserve"> - для любых заданных значений </w:t>
-      </w:r>
-      <w:r>
-        <w:rPr>
-          <w:rFonts w:ascii="Consolas" w:eastAsia="Times New Roman" w:hAnsi="Consolas" w:cs="Consolas"/>
-          <w:color w:val="000000"/>
-          <w:sz w:val="18"/>
-          <w:szCs w:val="18"/>
-          <w:lang w:eastAsia="ru-RU"/>
-        </w:rPr>
-        <w:t>x</w:t>
-      </w:r>
-      <w:r>
-        <w:rPr>
-          <w:rFonts w:ascii="Arial" w:eastAsia="Times New Roman" w:hAnsi="Arial" w:cs="Arial"/>
-          <w:color w:val="151F33"/>
-          <w:sz w:val="18"/>
-          <w:szCs w:val="18"/>
-          <w:lang w:eastAsia="ru-RU"/>
-        </w:rPr>
-        <w:t> и </w:t>
-      </w:r>
-      <w:r>
-        <w:rPr>
-          <w:rFonts w:ascii="Consolas" w:eastAsia="Times New Roman" w:hAnsi="Consolas" w:cs="Consolas"/>
-          <w:color w:val="000000"/>
-          <w:sz w:val="18"/>
-          <w:szCs w:val="18"/>
-          <w:lang w:eastAsia="ru-RU"/>
-        </w:rPr>
-        <w:t>y</w:t>
-      </w:r>
-      <w:r>
-        <w:rPr>
-          <w:rFonts w:ascii="Arial" w:eastAsia="Times New Roman" w:hAnsi="Arial" w:cs="Arial"/>
-          <w:color w:val="151F33"/>
-          <w:sz w:val="18"/>
-          <w:szCs w:val="18"/>
-          <w:lang w:eastAsia="ru-RU"/>
-        </w:rPr>
-        <w:t> повторный вызов </w:t>
-      </w:r>
-      <w:proofErr w:type="spellStart"/>
-      <w:r>
-        <w:rPr>
-          <w:rFonts w:ascii="Consolas" w:eastAsia="Times New Roman" w:hAnsi="Consolas" w:cs="Consolas"/>
-          <w:color w:val="000000"/>
-          <w:sz w:val="18"/>
-          <w:szCs w:val="18"/>
-          <w:lang w:eastAsia="ru-RU"/>
-        </w:rPr>
-        <w:t>x.equals</w:t>
-      </w:r>
-      <w:proofErr w:type="spellEnd"/>
-      <w:r>
-        <w:rPr>
-          <w:rFonts w:ascii="Consolas" w:eastAsia="Times New Roman" w:hAnsi="Consolas" w:cs="Consolas"/>
-          <w:color w:val="000000"/>
-          <w:sz w:val="18"/>
-          <w:szCs w:val="18"/>
-          <w:lang w:eastAsia="ru-RU"/>
-        </w:rPr>
-        <w:t>(y)</w:t>
-      </w:r>
-      <w:r>
-        <w:rPr>
-          <w:rFonts w:ascii="Arial" w:eastAsia="Times New Roman" w:hAnsi="Arial" w:cs="Arial"/>
-          <w:color w:val="151F33"/>
-          <w:sz w:val="18"/>
-          <w:szCs w:val="18"/>
-          <w:lang w:eastAsia="ru-RU"/>
-        </w:rPr>
-        <w:t> будет возвращать значение предыдущего вызова этого метода при условии, что поля, используемые для сравнения этих двух объектов, не изменялись между вызовами.</w:t>
-      </w:r>
-    </w:p>
-    <w:p>
-      <w:pPr>
-        <w:shd w:val="clear" w:color="auto" w:fill="FFFFFF"/>
-        <w:spacing w:before="100" w:beforeAutospacing="1" w:after="100" w:afterAutospacing="1" w:line="240" w:lineRule="auto"/>
-        <w:rPr>
-          <w:rFonts w:ascii="Arial" w:eastAsia="Times New Roman" w:hAnsi="Arial" w:cs="Arial"/>
-          <w:color w:val="151F33"/>
-          <w:sz w:val="18"/>
-          <w:szCs w:val="18"/>
-          <w:lang w:eastAsia="ru-RU"/>
-        </w:rPr>
-      </w:pPr>
-      <w:r>
-        <w:rPr>
-          <w:rFonts w:ascii="Arial" w:eastAsia="Times New Roman" w:hAnsi="Arial" w:cs="Arial"/>
-          <w:b/>
-          <w:bCs/>
-          <w:color w:val="151F33"/>
-          <w:sz w:val="18"/>
-          <w:szCs w:val="18"/>
-          <w:lang w:eastAsia="ru-RU"/>
-        </w:rPr>
-        <w:t xml:space="preserve">Сравнение </w:t>
-      </w:r>
-      <w:proofErr w:type="spellStart"/>
-      <w:r>
-        <w:rPr>
-          <w:rFonts w:ascii="Arial" w:eastAsia="Times New Roman" w:hAnsi="Arial" w:cs="Arial"/>
-          <w:b/>
-          <w:bCs/>
-          <w:color w:val="151F33"/>
-          <w:sz w:val="18"/>
-          <w:szCs w:val="18"/>
-          <w:lang w:eastAsia="ru-RU"/>
-        </w:rPr>
-        <w:t>null</w:t>
-      </w:r>
-      <w:proofErr w:type="spellEnd"/>
-      <w:r>
-        <w:rPr>
-          <w:rFonts w:ascii="Arial" w:eastAsia="Times New Roman" w:hAnsi="Arial" w:cs="Arial"/>
-          <w:color w:val="151F33"/>
-          <w:sz w:val="18"/>
-          <w:szCs w:val="18"/>
-          <w:lang w:eastAsia="ru-RU"/>
-        </w:rPr>
-        <w:t xml:space="preserve"> - для любого заданного значения </w:t>
-      </w:r>
-      <w:r>
-        <w:rPr>
-          <w:rFonts w:ascii="Consolas" w:eastAsia="Times New Roman" w:hAnsi="Consolas" w:cs="Consolas"/>
-          <w:color w:val="000000"/>
-          <w:sz w:val="18"/>
-          <w:szCs w:val="18"/>
-          <w:lang w:eastAsia="ru-RU"/>
-        </w:rPr>
-        <w:t>x</w:t>
-      </w:r>
-      <w:r>
-        <w:rPr>
-          <w:rFonts w:ascii="Arial" w:eastAsia="Times New Roman" w:hAnsi="Arial" w:cs="Arial"/>
-          <w:color w:val="151F33"/>
-          <w:sz w:val="18"/>
-          <w:szCs w:val="18"/>
-          <w:lang w:eastAsia="ru-RU"/>
-        </w:rPr>
-        <w:t> вызов </w:t>
-      </w:r>
-      <w:proofErr w:type="spellStart"/>
-      <w:r>
-        <w:rPr>
-          <w:rFonts w:ascii="Consolas" w:eastAsia="Times New Roman" w:hAnsi="Consolas" w:cs="Consolas"/>
-          <w:color w:val="000000"/>
-          <w:sz w:val="18"/>
-          <w:szCs w:val="18"/>
-          <w:lang w:eastAsia="ru-RU"/>
-        </w:rPr>
-        <w:t>x.equals</w:t>
-      </w:r>
-      <w:proofErr w:type="spellEnd"/>
-      <w:r>
-        <w:rPr>
-          <w:rFonts w:ascii="Consolas" w:eastAsia="Times New Roman" w:hAnsi="Consolas" w:cs="Consolas"/>
-          <w:color w:val="000000"/>
-          <w:sz w:val="18"/>
-          <w:szCs w:val="18"/>
-          <w:lang w:eastAsia="ru-RU"/>
-        </w:rPr>
-        <w:t>(</w:t>
-      </w:r>
-      <w:proofErr w:type="spellStart"/>
-      <w:r>
-        <w:rPr>
-          <w:rFonts w:ascii="Consolas" w:eastAsia="Times New Roman" w:hAnsi="Consolas" w:cs="Consolas"/>
-          <w:color w:val="000000"/>
-          <w:sz w:val="18"/>
-          <w:szCs w:val="18"/>
-          <w:lang w:eastAsia="ru-RU"/>
-        </w:rPr>
-        <w:t>null</w:t>
-      </w:r>
-      <w:proofErr w:type="spellEnd"/>
-      <w:r>
-        <w:rPr>
-          <w:rFonts w:ascii="Consolas" w:eastAsia="Times New Roman" w:hAnsi="Consolas" w:cs="Consolas"/>
-          <w:color w:val="000000"/>
-          <w:sz w:val="18"/>
-          <w:szCs w:val="18"/>
-          <w:lang w:eastAsia="ru-RU"/>
-        </w:rPr>
-        <w:t>)</w:t>
-      </w:r>
-      <w:r>
-        <w:rPr>
-          <w:rFonts w:ascii="Arial" w:eastAsia="Times New Roman" w:hAnsi="Arial" w:cs="Arial"/>
-          <w:color w:val="151F33"/>
-          <w:sz w:val="18"/>
-          <w:szCs w:val="18"/>
-          <w:lang w:eastAsia="ru-RU"/>
-        </w:rPr>
-        <w:t> должен возвращать </w:t>
-      </w:r>
-      <w:proofErr w:type="spellStart"/>
-      <w:r>
-        <w:rPr>
-          <w:rFonts w:ascii="Consolas" w:eastAsia="Times New Roman" w:hAnsi="Consolas" w:cs="Consolas"/>
-          <w:color w:val="000000"/>
-          <w:sz w:val="18"/>
-          <w:szCs w:val="18"/>
-          <w:lang w:eastAsia="ru-RU"/>
-        </w:rPr>
         <w:t>false</w:t>
       </w:r>
-      <w:proofErr w:type="spellEnd"/>
-    </w:p>
-    <w:p>
-      <w:pPr>
-        <w:rPr>
-          <w:lang w:val="en-US"/>
-        </w:rPr>
-      </w:pPr>
-      <w:r>
-        <w:lastRenderedPageBreak/>
+    </w:p>
+    <w:p>
+      <w:pPr>
+        <w:rPr>
+          <w:lang w:val="en-US"/>
+        </w:rPr>
+      </w:pPr>
+      <w:r>
         <w:t>Переопределяем</w:t>
       </w:r>
       <w:r>
@@ -1723,35 +1660,7 @@
         <w:rPr>
           <w:lang w:val="en-US"/>
         </w:rPr>
-        <w:t xml:space="preserve">Equals: Boolean </w:t>
-      </w:r>
-      <w:proofErr w:type="gramStart"/>
-      <w:r>
-        <w:rPr>
-          <w:lang w:val="en-US"/>
-        </w:rPr>
-        <w:t>equals(</w:t>
-      </w:r>
-      <w:proofErr w:type="gramEnd"/>
-      <w:r>
-        <w:rPr>
-          <w:lang w:val="en-US"/>
-        </w:rPr>
-        <w:t xml:space="preserve">Object </w:t>
-      </w:r>
-      <w:proofErr w:type="spellStart"/>
-      <w:r>
-        <w:rPr>
-          <w:lang w:val="en-US"/>
-        </w:rPr>
-        <w:t>obj</w:t>
-      </w:r>
-      <w:proofErr w:type="spellEnd"/>
-      <w:r>
-        <w:rPr>
-          <w:lang w:val="en-US"/>
-        </w:rPr>
-        <w:t>){}</w:t>
+        <w:t>Equals: Boolean equals(Object obj){}</w:t>
       </w:r>
     </w:p>
     <w:p>
@@ -1787,11 +1696,7 @@
         <w:t>o</w:t>
       </w:r>
       <w:r>
-        <w:t xml:space="preserve">) </w:t>
-      </w:r>
-      <w:proofErr w:type="gramStart"/>
-      <w:r>
-        <w:t xml:space="preserve">{ </w:t>
+        <w:t xml:space="preserve">) { </w:t>
       </w:r>
       <w:r>
         <w:rPr>
@@ -1799,7 +1704,6 @@
         </w:rPr>
         <w:t>return</w:t>
       </w:r>
-      <w:proofErr w:type="gramEnd"/>
       <w:r>
         <w:t xml:space="preserve"> </w:t>
       </w:r>
@@ -1831,63 +1735,19 @@
         <w:rPr>
           <w:lang w:val="en-US"/>
         </w:rPr>
-        <w:t>If(</w:t>
-      </w:r>
-      <w:proofErr w:type="spellStart"/>
+        <w:t>If(obj == null || this.getClass() != obj.getClass()) return false;</w:t>
+      </w:r>
+    </w:p>
+    <w:p>
+      <w:r>
+        <w:t xml:space="preserve">Далее приводим </w:t>
+      </w:r>
       <w:r>
         <w:rPr>
           <w:lang w:val="en-US"/>
         </w:rPr>
         <w:t>obj</w:t>
       </w:r>
-      <w:proofErr w:type="spellEnd"/>
-      <w:r>
-        <w:rPr>
-          <w:lang w:val="en-US"/>
-        </w:rPr>
-        <w:t xml:space="preserve"> == null || </w:t>
-      </w:r>
-      <w:proofErr w:type="spellStart"/>
-      <w:r>
-        <w:rPr>
-          <w:lang w:val="en-US"/>
-        </w:rPr>
-        <w:t>this.getClass</w:t>
-      </w:r>
-      <w:proofErr w:type="spellEnd"/>
-      <w:r>
-        <w:rPr>
-          <w:lang w:val="en-US"/>
-        </w:rPr>
-        <w:t xml:space="preserve">() != </w:t>
-      </w:r>
-      <w:proofErr w:type="spellStart"/>
-      <w:r>
-        <w:rPr>
-          <w:lang w:val="en-US"/>
-        </w:rPr>
-        <w:t>obj.getClass</w:t>
-      </w:r>
-      <w:proofErr w:type="spellEnd"/>
-      <w:r>
-        <w:rPr>
-          <w:lang w:val="en-US"/>
-        </w:rPr>
-        <w:t>()) return false;</w:t>
-      </w:r>
-    </w:p>
-    <w:p>
-      <w:r>
-        <w:t xml:space="preserve">Далее приводим </w:t>
-      </w:r>
-      <w:proofErr w:type="spellStart"/>
-      <w:r>
-        <w:rPr>
-          <w:lang w:val="en-US"/>
-        </w:rPr>
-        <w:t>obj</w:t>
-      </w:r>
-      <w:proofErr w:type="spellEnd"/>
       <w:r>
         <w:t xml:space="preserve"> </w:t>
       </w:r>
@@ -1896,85 +1756,69 @@
       </w:r>
     </w:p>
     <w:p>
-      <w:pPr>
-        <w:rPr>
-          <w:b/>
-        </w:rPr>
-      </w:pPr>
-    </w:p>
-    <w:p>
-      <w:pPr>
-        <w:rPr>
-          <w:b/>
-        </w:rPr>
-      </w:pPr>
-    </w:p>
-    <w:p>
-      <w:r>
+      <w:r>
+        <w:rPr>
+          <w:b/>
+          <w:lang w:val="en-US"/>
+        </w:rPr>
+        <w:t>String</w:t>
+      </w:r>
+      <w:r>
+        <w:rPr>
+          <w:b/>
+        </w:rPr>
+        <w:t xml:space="preserve"> </w:t>
+      </w:r>
+      <w:r>
+        <w:t>должен выводить всю информацию о объекте четко и наглядно.</w:t>
+      </w:r>
+    </w:p>
+    <w:p>
+      <w:pPr>
+        <w:rPr>
+          <w:b/>
+        </w:rPr>
+      </w:pPr>
+      <w:r>
+        <w:rPr>
+          <w:b/>
+        </w:rPr>
         <w:t xml:space="preserve">12. Что такое абстрактные классы и методы? Зачем они нужны? Бывают ли случаи, когда абстрактные методы содержат тело? Можно ли в абстрактных классах определять конструкторы? Могут ли абстрактные классы содержать неабстрактные методы? Можно ли от абстрактных классов создавать объекты и почему? </w:t>
       </w:r>
     </w:p>
-    <w:p>
-      <w:r>
-        <w:t xml:space="preserve">13. Что такое интерфейсы? Как определить и реализовать интерфейс в </w:t>
-      </w:r>
-      <w:proofErr w:type="spellStart"/>
-      <w:r>
-        <w:t>java</w:t>
-      </w:r>
-      <w:proofErr w:type="spellEnd"/>
-      <w:r>
-        <w:t xml:space="preserve">-программе? Укажите спецификаторы, которые приобретают методы и поля, определенные в интерфейсе. Можно ли описывать в интерфейсе конструкторы и создавать объекты? Можно ли создавать интерфейсные ссылки и если да, то на какие объекты они могут ссылаться? </w:t>
-      </w:r>
-    </w:p>
-    <w:p>
-      <w:r>
-        <w:t xml:space="preserve">14. Для чего служит интерфейс </w:t>
-      </w:r>
-      <w:proofErr w:type="spellStart"/>
-      <w:r>
-        <w:t>Clonable</w:t>
-      </w:r>
-      <w:proofErr w:type="spellEnd"/>
-      <w:r>
-        <w:t xml:space="preserve">? Как правильно переопределить метод </w:t>
-      </w:r>
-      <w:proofErr w:type="spellStart"/>
-      <w:r>
-        <w:t>clone</w:t>
-      </w:r>
-      <w:proofErr w:type="spellEnd"/>
-      <w:r>
-        <w:t xml:space="preserve">() класса </w:t>
-      </w:r>
-      <w:proofErr w:type="spellStart"/>
-      <w:r>
-        <w:t>Object</w:t>
-      </w:r>
-      <w:proofErr w:type="spellEnd"/>
-      <w:r>
-        <w:t xml:space="preserve">, для того, что объект мог создавать свои адекватные копии? </w:t>
-      </w:r>
-    </w:p>
-    <w:p>
-      <w:r>
-        <w:t xml:space="preserve">15. Для чего служат интерфейсы </w:t>
-      </w:r>
-      <w:proofErr w:type="spellStart"/>
-      <w:r>
-        <w:t>Comparable</w:t>
-      </w:r>
-      <w:proofErr w:type="spellEnd"/>
-      <w:r>
-        <w:t xml:space="preserve"> и </w:t>
-      </w:r>
-      <w:proofErr w:type="spellStart"/>
-      <w:r>
-        <w:t>Comparator</w:t>
-      </w:r>
-      <w:proofErr w:type="spellEnd"/>
-      <w:r>
-        <w:t>? В каких случаях предпочтительнее использовать первый, а когда – второй? Как их реализовать и использовать?</w:t>
+    <w:p/>
+    <w:p/>
+    <w:p>
+      <w:r>
+        <w:t xml:space="preserve">13. Что такое интерфейсы? Как определить и реализовать интерфейс в java-программе? Укажите спецификаторы, которые приобретают методы и поля, определенные в интерфейсе. Можно ли описывать в интерфейсе конструкторы и создавать объекты? Можно ли создавать интерфейсные ссылки и если да, то на какие объекты они могут ссылаться? </w:t>
+      </w:r>
+    </w:p>
+    <w:p>
+      <w:pPr>
+        <w:rPr>
+          <w:b/>
+        </w:rPr>
+      </w:pPr>
+      <w:r>
+        <w:rPr>
+          <w:b/>
+        </w:rPr>
+        <w:lastRenderedPageBreak/>
+        <w:t xml:space="preserve">14. Для чего служит интерфейс Clonable? Как правильно переопределить метод clone() класса Object, для того, что объект мог создавать свои адекватные копии? </w:t>
+      </w:r>
+    </w:p>
+    <w:p>
+      <w:pPr>
+        <w:rPr>
+          <w:lang w:val="en-US"/>
+        </w:rPr>
+      </w:pPr>
+      <w:bookmarkStart w:id="0" w:name="_GoBack"/>
+      <w:bookmarkEnd w:id="0"/>
+    </w:p>
+    <w:p>
+      <w:r>
+        <w:t>15. Для чего служат интерфейсы Comparable и Comparator? В каких случаях предпочтительнее использовать первый, а когда – второй? Как их реализовать и использовать?</w:t>
       </w:r>
     </w:p>
     <w:sectPr>

</xml_diff>